<commit_message>
Updated Snowflake Schema and Submission Template
</commit_message>
<xml_diff>
--- a/Documents/CA2 Group Submission Template.docx
+++ b/Documents/CA2 Group Submission Template.docx
@@ -1,6 +1,6 @@
 
 <file path=word/document.xml><?xml version="1.0" encoding="utf-8"?>
-<w:document xmlns:wpc="http://schemas.microsoft.com/office/word/2010/wordprocessingCanvas" xmlns:cx="http://schemas.microsoft.com/office/drawing/2014/chartex" xmlns:cx1="http://schemas.microsoft.com/office/drawing/2015/9/8/chartex" xmlns:mc="http://schemas.openxmlformats.org/markup-compatibility/2006" xmlns:o="urn:schemas-microsoft-com:office:office" xmlns:r="http://schemas.openxmlformats.org/officeDocument/2006/relationships" xmlns:m="http://schemas.openxmlformats.org/officeDocument/2006/math" xmlns:v="urn:schemas-microsoft-com:vml" xmlns:wp14="http://schemas.microsoft.com/office/word/2010/wordprocessingDrawing" xmlns:wp="http://schemas.openxmlformats.org/drawingml/2006/wordprocessingDrawing" xmlns:w10="urn:schemas-microsoft-com:office:word" xmlns:w="http://schemas.openxmlformats.org/wordprocessingml/2006/main" xmlns:w14="http://schemas.microsoft.com/office/word/2010/wordml" xmlns:w15="http://schemas.microsoft.com/office/word/2012/wordml" xmlns:w16se="http://schemas.microsoft.com/office/word/2015/wordml/symex" xmlns:wpg="http://schemas.microsoft.com/office/word/2010/wordprocessingGroup" xmlns:wpi="http://schemas.microsoft.com/office/word/2010/wordprocessingInk" xmlns:wne="http://schemas.microsoft.com/office/word/2006/wordml" xmlns:wps="http://schemas.microsoft.com/office/word/2010/wordprocessingShape" mc:Ignorable="w14 w15 w16se wp14">
+<w:document xmlns:wpc="http://schemas.microsoft.com/office/word/2010/wordprocessingCanvas" xmlns:cx="http://schemas.microsoft.com/office/drawing/2014/chartex" xmlns:cx1="http://schemas.microsoft.com/office/drawing/2015/9/8/chartex" xmlns:cx2="http://schemas.microsoft.com/office/drawing/2015/10/21/chartex" xmlns:cx3="http://schemas.microsoft.com/office/drawing/2016/5/9/chartex" xmlns:cx4="http://schemas.microsoft.com/office/drawing/2016/5/10/chartex" xmlns:cx5="http://schemas.microsoft.com/office/drawing/2016/5/11/chartex" xmlns:cx6="http://schemas.microsoft.com/office/drawing/2016/5/12/chartex" xmlns:cx7="http://schemas.microsoft.com/office/drawing/2016/5/13/chartex" xmlns:cx8="http://schemas.microsoft.com/office/drawing/2016/5/14/chartex" xmlns:mc="http://schemas.openxmlformats.org/markup-compatibility/2006" xmlns:aink="http://schemas.microsoft.com/office/drawing/2016/ink" xmlns:am3d="http://schemas.microsoft.com/office/drawing/2017/model3d" xmlns:o="urn:schemas-microsoft-com:office:office" xmlns:oel="http://schemas.microsoft.com/office/2019/extlst" xmlns:r="http://schemas.openxmlformats.org/officeDocument/2006/relationships" xmlns:m="http://schemas.openxmlformats.org/officeDocument/2006/math" xmlns:v="urn:schemas-microsoft-com:vml" xmlns:wp14="http://schemas.microsoft.com/office/word/2010/wordprocessingDrawing" xmlns:wp="http://schemas.openxmlformats.org/drawingml/2006/wordprocessingDrawing" xmlns:w10="urn:schemas-microsoft-com:office:word" xmlns:w="http://schemas.openxmlformats.org/wordprocessingml/2006/main" xmlns:w14="http://schemas.microsoft.com/office/word/2010/wordml" xmlns:w15="http://schemas.microsoft.com/office/word/2012/wordml" xmlns:w16cex="http://schemas.microsoft.com/office/word/2018/wordml/cex" xmlns:w16cid="http://schemas.microsoft.com/office/word/2016/wordml/cid" xmlns:w16="http://schemas.microsoft.com/office/word/2018/wordml" xmlns:w16sdtdh="http://schemas.microsoft.com/office/word/2020/wordml/sdtdatahash" xmlns:w16se="http://schemas.microsoft.com/office/word/2015/wordml/symex" xmlns:wpg="http://schemas.microsoft.com/office/word/2010/wordprocessingGroup" xmlns:wpi="http://schemas.microsoft.com/office/word/2010/wordprocessingInk" xmlns:wne="http://schemas.microsoft.com/office/word/2006/wordml" xmlns:wps="http://schemas.microsoft.com/office/word/2010/wordprocessingShape" mc:Ignorable="w14 w15 w16se w16cid w16 w16cex w16sdtdh wp14">
   <w:body>
     <w:p>
       <w:pPr>
@@ -9,7 +9,6 @@
           <w:u w:val="single"/>
         </w:rPr>
       </w:pPr>
-      <w:bookmarkStart w:id="0" w:name="_GoBack"/>
       <w:r>
         <w:rPr>
           <w:b/>
@@ -22,7 +21,6 @@
       <w:pPr>
         <w:rPr>
           <w:b/>
-          <w:u w:val="single"/>
         </w:rPr>
       </w:pPr>
       <w:r>
@@ -30,14 +28,19 @@
           <w:b/>
           <w:u w:val="single"/>
         </w:rPr>
-        <w:t xml:space="preserve">Class: </w:t>
+        <w:t>Class:</w:t>
+      </w:r>
+      <w:r>
+        <w:rPr>
+          <w:b/>
+        </w:rPr>
+        <w:t xml:space="preserve"> DAAA/FT/2A/01</w:t>
       </w:r>
     </w:p>
     <w:p>
       <w:pPr>
         <w:rPr>
           <w:b/>
-          <w:u w:val="single"/>
         </w:rPr>
       </w:pPr>
       <w:r>
@@ -45,14 +48,25 @@
           <w:b/>
           <w:u w:val="single"/>
         </w:rPr>
-        <w:t xml:space="preserve">Group No: </w:t>
+        <w:t>Group No:</w:t>
+      </w:r>
+      <w:r>
+        <w:rPr>
+          <w:b/>
+        </w:rPr>
+        <w:t xml:space="preserve"> </w:t>
+      </w:r>
+      <w:r>
+        <w:rPr>
+          <w:b/>
+        </w:rPr>
+        <w:t>4</w:t>
       </w:r>
     </w:p>
     <w:p>
       <w:pPr>
         <w:rPr>
           <w:b/>
-          <w:u w:val="single"/>
         </w:rPr>
       </w:pPr>
       <w:r>
@@ -60,7 +74,13 @@
           <w:b/>
           <w:u w:val="single"/>
         </w:rPr>
-        <w:t xml:space="preserve">Group Members:  </w:t>
+        <w:t>Group Members:</w:t>
+      </w:r>
+      <w:r>
+        <w:rPr>
+          <w:b/>
+        </w:rPr>
+        <w:t xml:space="preserve"> Cody, Joaquin, Rachel, SongLing</w:t>
       </w:r>
     </w:p>
     <w:tbl>
@@ -124,7 +144,6 @@
             <w:pPr>
               <w:rPr>
                 <w:b/>
-                <w:u w:val="single"/>
               </w:rPr>
             </w:pPr>
           </w:p>
@@ -137,7 +156,6 @@
             <w:pPr>
               <w:rPr>
                 <w:b/>
-                <w:u w:val="single"/>
               </w:rPr>
             </w:pPr>
           </w:p>
@@ -152,7 +170,6 @@
             <w:pPr>
               <w:rPr>
                 <w:b/>
-                <w:u w:val="single"/>
               </w:rPr>
             </w:pPr>
           </w:p>
@@ -165,7 +182,6 @@
             <w:pPr>
               <w:rPr>
                 <w:b/>
-                <w:u w:val="single"/>
               </w:rPr>
             </w:pPr>
           </w:p>
@@ -180,7 +196,6 @@
             <w:pPr>
               <w:rPr>
                 <w:b/>
-                <w:u w:val="single"/>
               </w:rPr>
             </w:pPr>
           </w:p>
@@ -193,7 +208,6 @@
             <w:pPr>
               <w:rPr>
                 <w:b/>
-                <w:u w:val="single"/>
               </w:rPr>
             </w:pPr>
           </w:p>
@@ -208,9 +222,14 @@
             <w:pPr>
               <w:rPr>
                 <w:b/>
-                <w:u w:val="single"/>
               </w:rPr>
             </w:pPr>
+            <w:r>
+              <w:rPr>
+                <w:b/>
+              </w:rPr>
+              <w:t>2112576</w:t>
+            </w:r>
           </w:p>
         </w:tc>
         <w:tc>
@@ -221,13 +240,17 @@
             <w:pPr>
               <w:rPr>
                 <w:b/>
-                <w:u w:val="single"/>
               </w:rPr>
             </w:pPr>
+            <w:r>
+              <w:rPr>
+                <w:b/>
+              </w:rPr>
+              <w:t>Li SongLing</w:t>
+            </w:r>
           </w:p>
         </w:tc>
       </w:tr>
-      <w:bookmarkEnd w:id="0"/>
     </w:tbl>
     <w:p>
       <w:pPr>
@@ -325,384 +348,48 @@
                 <w:szCs w:val="24"/>
               </w:rPr>
             </w:pPr>
-          </w:p>
-          <w:p>
-            <w:pPr>
-              <w:tabs>
-                <w:tab w:val="left" w:pos="637"/>
-                <w:tab w:val="left" w:pos="638"/>
-                <w:tab w:val="right" w:pos="9185"/>
-              </w:tabs>
+            <w:r>
               <w:rPr>
                 <w:rFonts w:cstheme="minorHAnsi"/>
                 <w:sz w:val="24"/>
                 <w:szCs w:val="24"/>
               </w:rPr>
-            </w:pPr>
-          </w:p>
-          <w:p>
-            <w:pPr>
-              <w:tabs>
-                <w:tab w:val="left" w:pos="637"/>
-                <w:tab w:val="left" w:pos="638"/>
-                <w:tab w:val="right" w:pos="9185"/>
-              </w:tabs>
-              <w:rPr>
-                <w:rFonts w:cstheme="minorHAnsi"/>
-                <w:sz w:val="24"/>
-                <w:szCs w:val="24"/>
-              </w:rPr>
-            </w:pPr>
-          </w:p>
-          <w:p>
-            <w:pPr>
-              <w:tabs>
-                <w:tab w:val="left" w:pos="637"/>
-                <w:tab w:val="left" w:pos="638"/>
-                <w:tab w:val="right" w:pos="9185"/>
-              </w:tabs>
-              <w:rPr>
-                <w:rFonts w:cstheme="minorHAnsi"/>
-                <w:sz w:val="24"/>
-                <w:szCs w:val="24"/>
-              </w:rPr>
-            </w:pPr>
-          </w:p>
-          <w:p>
-            <w:pPr>
-              <w:tabs>
-                <w:tab w:val="left" w:pos="637"/>
-                <w:tab w:val="left" w:pos="638"/>
-                <w:tab w:val="right" w:pos="9185"/>
-              </w:tabs>
-              <w:rPr>
-                <w:rFonts w:cstheme="minorHAnsi"/>
-                <w:sz w:val="24"/>
-                <w:szCs w:val="24"/>
-              </w:rPr>
-            </w:pPr>
-          </w:p>
-          <w:p>
-            <w:pPr>
-              <w:tabs>
-                <w:tab w:val="left" w:pos="637"/>
-                <w:tab w:val="left" w:pos="638"/>
-                <w:tab w:val="right" w:pos="9185"/>
-              </w:tabs>
-              <w:rPr>
-                <w:rFonts w:cstheme="minorHAnsi"/>
-                <w:sz w:val="24"/>
-                <w:szCs w:val="24"/>
-              </w:rPr>
-            </w:pPr>
-          </w:p>
-          <w:p>
-            <w:pPr>
-              <w:tabs>
-                <w:tab w:val="left" w:pos="637"/>
-                <w:tab w:val="left" w:pos="638"/>
-                <w:tab w:val="right" w:pos="9185"/>
-              </w:tabs>
-              <w:rPr>
-                <w:rFonts w:cstheme="minorHAnsi"/>
-                <w:sz w:val="24"/>
-                <w:szCs w:val="24"/>
-              </w:rPr>
-            </w:pPr>
-          </w:p>
-          <w:p>
-            <w:pPr>
-              <w:tabs>
-                <w:tab w:val="left" w:pos="637"/>
-                <w:tab w:val="left" w:pos="638"/>
-                <w:tab w:val="right" w:pos="9185"/>
-              </w:tabs>
-              <w:rPr>
-                <w:rFonts w:cstheme="minorHAnsi"/>
-                <w:sz w:val="24"/>
-                <w:szCs w:val="24"/>
-              </w:rPr>
-            </w:pPr>
-          </w:p>
-          <w:p>
-            <w:pPr>
-              <w:tabs>
-                <w:tab w:val="left" w:pos="637"/>
-                <w:tab w:val="left" w:pos="638"/>
-                <w:tab w:val="right" w:pos="9185"/>
-              </w:tabs>
-              <w:rPr>
-                <w:rFonts w:cstheme="minorHAnsi"/>
-                <w:sz w:val="24"/>
-                <w:szCs w:val="24"/>
-              </w:rPr>
-            </w:pPr>
-          </w:p>
-          <w:p>
-            <w:pPr>
-              <w:tabs>
-                <w:tab w:val="left" w:pos="637"/>
-                <w:tab w:val="left" w:pos="638"/>
-                <w:tab w:val="right" w:pos="9185"/>
-              </w:tabs>
-              <w:rPr>
-                <w:rFonts w:cstheme="minorHAnsi"/>
-                <w:sz w:val="24"/>
-                <w:szCs w:val="24"/>
-              </w:rPr>
-            </w:pPr>
-          </w:p>
-          <w:p>
-            <w:pPr>
-              <w:tabs>
-                <w:tab w:val="left" w:pos="637"/>
-                <w:tab w:val="left" w:pos="638"/>
-                <w:tab w:val="right" w:pos="9185"/>
-              </w:tabs>
-              <w:rPr>
-                <w:rFonts w:cstheme="minorHAnsi"/>
-                <w:sz w:val="24"/>
-                <w:szCs w:val="24"/>
-              </w:rPr>
-            </w:pPr>
-          </w:p>
-          <w:p>
-            <w:pPr>
-              <w:tabs>
-                <w:tab w:val="left" w:pos="637"/>
-                <w:tab w:val="left" w:pos="638"/>
-                <w:tab w:val="right" w:pos="9185"/>
-              </w:tabs>
-              <w:rPr>
-                <w:rFonts w:cstheme="minorHAnsi"/>
-                <w:sz w:val="24"/>
-                <w:szCs w:val="24"/>
-              </w:rPr>
-            </w:pPr>
-          </w:p>
-          <w:p>
-            <w:pPr>
-              <w:tabs>
-                <w:tab w:val="left" w:pos="637"/>
-                <w:tab w:val="left" w:pos="638"/>
-                <w:tab w:val="right" w:pos="9185"/>
-              </w:tabs>
-              <w:rPr>
-                <w:rFonts w:cstheme="minorHAnsi"/>
-                <w:sz w:val="24"/>
-                <w:szCs w:val="24"/>
-              </w:rPr>
-            </w:pPr>
-          </w:p>
-          <w:p>
-            <w:pPr>
-              <w:tabs>
-                <w:tab w:val="left" w:pos="637"/>
-                <w:tab w:val="left" w:pos="638"/>
-                <w:tab w:val="right" w:pos="9185"/>
-              </w:tabs>
-              <w:rPr>
-                <w:rFonts w:cstheme="minorHAnsi"/>
-                <w:sz w:val="24"/>
-                <w:szCs w:val="24"/>
-              </w:rPr>
-            </w:pPr>
-          </w:p>
-          <w:p>
-            <w:pPr>
-              <w:tabs>
-                <w:tab w:val="left" w:pos="637"/>
-                <w:tab w:val="left" w:pos="638"/>
-                <w:tab w:val="right" w:pos="9185"/>
-              </w:tabs>
-              <w:rPr>
-                <w:rFonts w:cstheme="minorHAnsi"/>
-                <w:sz w:val="24"/>
-                <w:szCs w:val="24"/>
-              </w:rPr>
-            </w:pPr>
-          </w:p>
-          <w:p>
-            <w:pPr>
-              <w:tabs>
-                <w:tab w:val="left" w:pos="637"/>
-                <w:tab w:val="left" w:pos="638"/>
-                <w:tab w:val="right" w:pos="9185"/>
-              </w:tabs>
-              <w:rPr>
-                <w:rFonts w:cstheme="minorHAnsi"/>
-                <w:sz w:val="24"/>
-                <w:szCs w:val="24"/>
-              </w:rPr>
-            </w:pPr>
-          </w:p>
-          <w:p>
-            <w:pPr>
-              <w:tabs>
-                <w:tab w:val="left" w:pos="637"/>
-                <w:tab w:val="left" w:pos="638"/>
-                <w:tab w:val="right" w:pos="9185"/>
-              </w:tabs>
-              <w:rPr>
-                <w:rFonts w:cstheme="minorHAnsi"/>
-                <w:sz w:val="24"/>
-                <w:szCs w:val="24"/>
-              </w:rPr>
-            </w:pPr>
-          </w:p>
-          <w:p>
-            <w:pPr>
-              <w:tabs>
-                <w:tab w:val="left" w:pos="637"/>
-                <w:tab w:val="left" w:pos="638"/>
-                <w:tab w:val="right" w:pos="9185"/>
-              </w:tabs>
-              <w:rPr>
-                <w:rFonts w:cstheme="minorHAnsi"/>
-                <w:sz w:val="24"/>
-                <w:szCs w:val="24"/>
-              </w:rPr>
-            </w:pPr>
-          </w:p>
-          <w:p>
-            <w:pPr>
-              <w:tabs>
-                <w:tab w:val="left" w:pos="637"/>
-                <w:tab w:val="left" w:pos="638"/>
-                <w:tab w:val="right" w:pos="9185"/>
-              </w:tabs>
-              <w:rPr>
-                <w:rFonts w:cstheme="minorHAnsi"/>
-                <w:sz w:val="24"/>
-                <w:szCs w:val="24"/>
-              </w:rPr>
-            </w:pPr>
-          </w:p>
-          <w:p>
-            <w:pPr>
-              <w:tabs>
-                <w:tab w:val="left" w:pos="637"/>
-                <w:tab w:val="left" w:pos="638"/>
-                <w:tab w:val="right" w:pos="9185"/>
-              </w:tabs>
-              <w:rPr>
-                <w:rFonts w:cstheme="minorHAnsi"/>
-                <w:sz w:val="24"/>
-                <w:szCs w:val="24"/>
-              </w:rPr>
-            </w:pPr>
-          </w:p>
-          <w:p>
-            <w:pPr>
-              <w:tabs>
-                <w:tab w:val="left" w:pos="637"/>
-                <w:tab w:val="left" w:pos="638"/>
-                <w:tab w:val="right" w:pos="9185"/>
-              </w:tabs>
-              <w:rPr>
-                <w:rFonts w:cstheme="minorHAnsi"/>
-                <w:sz w:val="24"/>
-                <w:szCs w:val="24"/>
-              </w:rPr>
-            </w:pPr>
-          </w:p>
-          <w:p>
-            <w:pPr>
-              <w:tabs>
-                <w:tab w:val="left" w:pos="637"/>
-                <w:tab w:val="left" w:pos="638"/>
-                <w:tab w:val="right" w:pos="9185"/>
-              </w:tabs>
-              <w:rPr>
-                <w:rFonts w:cstheme="minorHAnsi"/>
-                <w:sz w:val="24"/>
-                <w:szCs w:val="24"/>
-              </w:rPr>
-            </w:pPr>
-          </w:p>
-          <w:p>
-            <w:pPr>
-              <w:tabs>
-                <w:tab w:val="left" w:pos="637"/>
-                <w:tab w:val="left" w:pos="638"/>
-                <w:tab w:val="right" w:pos="9185"/>
-              </w:tabs>
-              <w:rPr>
-                <w:rFonts w:cstheme="minorHAnsi"/>
-                <w:sz w:val="24"/>
-                <w:szCs w:val="24"/>
-              </w:rPr>
-            </w:pPr>
-          </w:p>
-          <w:p>
-            <w:pPr>
-              <w:tabs>
-                <w:tab w:val="left" w:pos="637"/>
-                <w:tab w:val="left" w:pos="638"/>
-                <w:tab w:val="right" w:pos="9185"/>
-              </w:tabs>
-              <w:rPr>
-                <w:rFonts w:cstheme="minorHAnsi"/>
-                <w:sz w:val="24"/>
-                <w:szCs w:val="24"/>
-              </w:rPr>
-            </w:pPr>
-          </w:p>
-          <w:p>
-            <w:pPr>
-              <w:tabs>
-                <w:tab w:val="left" w:pos="637"/>
-                <w:tab w:val="left" w:pos="638"/>
-                <w:tab w:val="right" w:pos="9185"/>
-              </w:tabs>
-              <w:rPr>
-                <w:rFonts w:cstheme="minorHAnsi"/>
-                <w:sz w:val="24"/>
-                <w:szCs w:val="24"/>
-              </w:rPr>
-            </w:pPr>
-          </w:p>
-          <w:p>
-            <w:pPr>
-              <w:tabs>
-                <w:tab w:val="left" w:pos="637"/>
-                <w:tab w:val="left" w:pos="638"/>
-                <w:tab w:val="right" w:pos="9185"/>
-              </w:tabs>
-              <w:rPr>
-                <w:rFonts w:cstheme="minorHAnsi"/>
-                <w:sz w:val="24"/>
-                <w:szCs w:val="24"/>
-              </w:rPr>
-            </w:pPr>
-          </w:p>
-          <w:p>
-            <w:pPr>
-              <w:tabs>
-                <w:tab w:val="left" w:pos="637"/>
-                <w:tab w:val="left" w:pos="638"/>
-                <w:tab w:val="right" w:pos="9185"/>
-              </w:tabs>
-              <w:rPr>
-                <w:rFonts w:cstheme="minorHAnsi"/>
-                <w:sz w:val="24"/>
-                <w:szCs w:val="24"/>
-              </w:rPr>
-            </w:pPr>
-          </w:p>
-          <w:p>
-            <w:pPr>
-              <w:tabs>
-                <w:tab w:val="left" w:pos="637"/>
-                <w:tab w:val="left" w:pos="638"/>
-                <w:tab w:val="right" w:pos="9185"/>
-              </w:tabs>
-              <w:rPr>
-                <w:rFonts w:cstheme="minorHAnsi"/>
-                <w:sz w:val="24"/>
-                <w:szCs w:val="24"/>
-              </w:rPr>
-            </w:pPr>
+              <w:drawing>
+                <wp:inline distT="0" distB="0" distL="0" distR="0" wp14:anchorId="2E4C4D2D" wp14:editId="40397E3B">
+                  <wp:extent cx="5731510" cy="5335270"/>
+                  <wp:effectExtent l="0" t="0" r="2540" b="0"/>
+                  <wp:docPr id="1" name="Picture 1"/>
+                  <wp:cNvGraphicFramePr>
+                    <a:graphicFrameLocks xmlns:a="http://schemas.openxmlformats.org/drawingml/2006/main" noChangeAspect="1"/>
+                  </wp:cNvGraphicFramePr>
+                  <a:graphic xmlns:a="http://schemas.openxmlformats.org/drawingml/2006/main">
+                    <a:graphicData uri="http://schemas.openxmlformats.org/drawingml/2006/picture">
+                      <pic:pic xmlns:pic="http://schemas.openxmlformats.org/drawingml/2006/picture">
+                        <pic:nvPicPr>
+                          <pic:cNvPr id="1" name=""/>
+                          <pic:cNvPicPr/>
+                        </pic:nvPicPr>
+                        <pic:blipFill>
+                          <a:blip r:embed="rId10"/>
+                          <a:stretch>
+                            <a:fillRect/>
+                          </a:stretch>
+                        </pic:blipFill>
+                        <pic:spPr>
+                          <a:xfrm>
+                            <a:off x="0" y="0"/>
+                            <a:ext cx="5731510" cy="5335270"/>
+                          </a:xfrm>
+                          <a:prstGeom prst="rect">
+                            <a:avLst/>
+                          </a:prstGeom>
+                        </pic:spPr>
+                      </pic:pic>
+                    </a:graphicData>
+                  </a:graphic>
+                </wp:inline>
+              </w:drawing>
+            </w:r>
           </w:p>
           <w:p>
             <w:pPr>
@@ -771,7 +458,6 @@
           <w:sz w:val="24"/>
           <w:szCs w:val="24"/>
         </w:rPr>
-        <w:lastRenderedPageBreak/>
         <w:t>Queries explanation</w:t>
       </w:r>
     </w:p>
@@ -957,6 +643,102 @@
                 <w:szCs w:val="24"/>
               </w:rPr>
             </w:pPr>
+            <w:r>
+              <w:rPr>
+                <w:rFonts w:cstheme="minorHAnsi"/>
+                <w:sz w:val="24"/>
+                <w:szCs w:val="24"/>
+              </w:rPr>
+              <w:t>SELECT f.product_id, p.product_name AS 'Product Name', ROUND(SUM(f.sales), 2) AS 'Total Sales', ROUND(SUM(f.profit), 2) AS 'Total Profit', SUM(f.quantity) as Quantity, CONCAT(CAST(AVG(f.discount)*100 AS INT),'%') as 'Average Discount'</w:t>
+            </w:r>
+          </w:p>
+          <w:p>
+            <w:pPr>
+              <w:tabs>
+                <w:tab w:val="left" w:pos="637"/>
+                <w:tab w:val="left" w:pos="638"/>
+                <w:tab w:val="right" w:pos="9185"/>
+              </w:tabs>
+              <w:rPr>
+                <w:rFonts w:cstheme="minorHAnsi"/>
+                <w:sz w:val="24"/>
+                <w:szCs w:val="24"/>
+              </w:rPr>
+            </w:pPr>
+            <w:r>
+              <w:rPr>
+                <w:rFonts w:cstheme="minorHAnsi"/>
+                <w:sz w:val="24"/>
+                <w:szCs w:val="24"/>
+              </w:rPr>
+              <w:t>FROM factTable f, productDim p</w:t>
+            </w:r>
+          </w:p>
+          <w:p>
+            <w:pPr>
+              <w:tabs>
+                <w:tab w:val="left" w:pos="637"/>
+                <w:tab w:val="left" w:pos="638"/>
+                <w:tab w:val="right" w:pos="9185"/>
+              </w:tabs>
+              <w:rPr>
+                <w:rFonts w:cstheme="minorHAnsi"/>
+                <w:sz w:val="24"/>
+                <w:szCs w:val="24"/>
+              </w:rPr>
+            </w:pPr>
+            <w:r>
+              <w:rPr>
+                <w:rFonts w:cstheme="minorHAnsi"/>
+                <w:sz w:val="24"/>
+                <w:szCs w:val="24"/>
+              </w:rPr>
+              <w:t>WHERE f.product_id = p.product_id</w:t>
+            </w:r>
+          </w:p>
+          <w:p>
+            <w:pPr>
+              <w:tabs>
+                <w:tab w:val="left" w:pos="637"/>
+                <w:tab w:val="left" w:pos="638"/>
+                <w:tab w:val="right" w:pos="9185"/>
+              </w:tabs>
+              <w:rPr>
+                <w:rFonts w:cstheme="minorHAnsi"/>
+                <w:sz w:val="24"/>
+                <w:szCs w:val="24"/>
+              </w:rPr>
+            </w:pPr>
+            <w:r>
+              <w:rPr>
+                <w:rFonts w:cstheme="minorHAnsi"/>
+                <w:sz w:val="24"/>
+                <w:szCs w:val="24"/>
+              </w:rPr>
+              <w:t>GROUP BY f.product_id, p.product_name</w:t>
+            </w:r>
+          </w:p>
+          <w:p>
+            <w:pPr>
+              <w:tabs>
+                <w:tab w:val="left" w:pos="637"/>
+                <w:tab w:val="left" w:pos="638"/>
+                <w:tab w:val="right" w:pos="9185"/>
+              </w:tabs>
+              <w:rPr>
+                <w:rFonts w:cstheme="minorHAnsi"/>
+                <w:sz w:val="24"/>
+                <w:szCs w:val="24"/>
+              </w:rPr>
+            </w:pPr>
+            <w:r>
+              <w:rPr>
+                <w:rFonts w:cstheme="minorHAnsi"/>
+                <w:sz w:val="24"/>
+                <w:szCs w:val="24"/>
+              </w:rPr>
+              <w:t>ORDER BY [Total Profit] DESC;</w:t>
+            </w:r>
           </w:p>
         </w:tc>
       </w:tr>
@@ -985,6 +767,404 @@
                 <w:szCs w:val="24"/>
               </w:rPr>
               <w:t>2</w:t>
+            </w:r>
+          </w:p>
+        </w:tc>
+        <w:tc>
+          <w:tcPr>
+            <w:tcW w:w="3148" w:type="dxa"/>
+          </w:tcPr>
+          <w:p>
+            <w:pPr>
+              <w:tabs>
+                <w:tab w:val="left" w:pos="637"/>
+                <w:tab w:val="left" w:pos="638"/>
+                <w:tab w:val="right" w:pos="9185"/>
+              </w:tabs>
+              <w:rPr>
+                <w:rFonts w:cstheme="minorHAnsi"/>
+                <w:sz w:val="24"/>
+                <w:szCs w:val="24"/>
+              </w:rPr>
+            </w:pPr>
+          </w:p>
+          <w:p>
+            <w:pPr>
+              <w:tabs>
+                <w:tab w:val="left" w:pos="637"/>
+                <w:tab w:val="left" w:pos="638"/>
+                <w:tab w:val="right" w:pos="9185"/>
+              </w:tabs>
+              <w:rPr>
+                <w:rFonts w:cstheme="minorHAnsi"/>
+                <w:sz w:val="24"/>
+                <w:szCs w:val="24"/>
+              </w:rPr>
+            </w:pPr>
+          </w:p>
+          <w:p>
+            <w:pPr>
+              <w:tabs>
+                <w:tab w:val="left" w:pos="637"/>
+                <w:tab w:val="left" w:pos="638"/>
+                <w:tab w:val="right" w:pos="9185"/>
+              </w:tabs>
+              <w:rPr>
+                <w:rFonts w:cstheme="minorHAnsi"/>
+                <w:sz w:val="24"/>
+                <w:szCs w:val="24"/>
+              </w:rPr>
+            </w:pPr>
+          </w:p>
+        </w:tc>
+        <w:tc>
+          <w:tcPr>
+            <w:tcW w:w="5103" w:type="dxa"/>
+          </w:tcPr>
+          <w:p>
+            <w:pPr>
+              <w:tabs>
+                <w:tab w:val="left" w:pos="637"/>
+                <w:tab w:val="left" w:pos="638"/>
+                <w:tab w:val="right" w:pos="9185"/>
+              </w:tabs>
+              <w:rPr>
+                <w:rFonts w:cstheme="minorHAnsi"/>
+                <w:sz w:val="24"/>
+                <w:szCs w:val="24"/>
+              </w:rPr>
+            </w:pPr>
+            <w:r>
+              <w:rPr>
+                <w:rFonts w:cstheme="minorHAnsi"/>
+                <w:sz w:val="24"/>
+                <w:szCs w:val="24"/>
+              </w:rPr>
+              <w:t>SELECT (s.first_name + ' '+ s.last_name) 'Staff Name', SUM(f.sales * f.discount) 'Total Sales', f.store_id 'Store Code'</w:t>
+            </w:r>
+          </w:p>
+          <w:p>
+            <w:pPr>
+              <w:tabs>
+                <w:tab w:val="left" w:pos="637"/>
+                <w:tab w:val="left" w:pos="638"/>
+                <w:tab w:val="right" w:pos="9185"/>
+              </w:tabs>
+              <w:rPr>
+                <w:rFonts w:cstheme="minorHAnsi"/>
+                <w:sz w:val="24"/>
+                <w:szCs w:val="24"/>
+              </w:rPr>
+            </w:pPr>
+            <w:r>
+              <w:rPr>
+                <w:rFonts w:cstheme="minorHAnsi"/>
+                <w:sz w:val="24"/>
+                <w:szCs w:val="24"/>
+              </w:rPr>
+              <w:t>FROM factTable f, staffDim s</w:t>
+            </w:r>
+          </w:p>
+          <w:p>
+            <w:pPr>
+              <w:tabs>
+                <w:tab w:val="left" w:pos="637"/>
+                <w:tab w:val="left" w:pos="638"/>
+                <w:tab w:val="right" w:pos="9185"/>
+              </w:tabs>
+              <w:rPr>
+                <w:rFonts w:cstheme="minorHAnsi"/>
+                <w:sz w:val="24"/>
+                <w:szCs w:val="24"/>
+              </w:rPr>
+            </w:pPr>
+            <w:r>
+              <w:rPr>
+                <w:rFonts w:cstheme="minorHAnsi"/>
+                <w:sz w:val="24"/>
+                <w:szCs w:val="24"/>
+              </w:rPr>
+              <w:t>WHERE f.staff_id = s.staff_id</w:t>
+            </w:r>
+          </w:p>
+          <w:p>
+            <w:pPr>
+              <w:tabs>
+                <w:tab w:val="left" w:pos="637"/>
+                <w:tab w:val="left" w:pos="638"/>
+                <w:tab w:val="right" w:pos="9185"/>
+              </w:tabs>
+              <w:rPr>
+                <w:rFonts w:cstheme="minorHAnsi"/>
+                <w:sz w:val="24"/>
+                <w:szCs w:val="24"/>
+              </w:rPr>
+            </w:pPr>
+            <w:r>
+              <w:rPr>
+                <w:rFonts w:cstheme="minorHAnsi"/>
+                <w:sz w:val="24"/>
+                <w:szCs w:val="24"/>
+              </w:rPr>
+              <w:t>GROUP BY (s.first_name + ' '+ s.last_name), f.store_id</w:t>
+            </w:r>
+          </w:p>
+          <w:p>
+            <w:pPr>
+              <w:tabs>
+                <w:tab w:val="left" w:pos="637"/>
+                <w:tab w:val="left" w:pos="638"/>
+                <w:tab w:val="right" w:pos="9185"/>
+              </w:tabs>
+              <w:rPr>
+                <w:rFonts w:cstheme="minorHAnsi"/>
+                <w:sz w:val="24"/>
+                <w:szCs w:val="24"/>
+              </w:rPr>
+            </w:pPr>
+            <w:r>
+              <w:rPr>
+                <w:rFonts w:cstheme="minorHAnsi"/>
+                <w:sz w:val="24"/>
+                <w:szCs w:val="24"/>
+              </w:rPr>
+              <w:t>ORDER BY [Total Sales] DESC</w:t>
+            </w:r>
+            <w:r>
+              <w:rPr>
+                <w:rFonts w:cstheme="minorHAnsi"/>
+                <w:sz w:val="24"/>
+                <w:szCs w:val="24"/>
+              </w:rPr>
+              <w:t>;</w:t>
+            </w:r>
+          </w:p>
+        </w:tc>
+      </w:tr>
+      <w:tr>
+        <w:tc>
+          <w:tcPr>
+            <w:tcW w:w="816" w:type="dxa"/>
+          </w:tcPr>
+          <w:p>
+            <w:pPr>
+              <w:tabs>
+                <w:tab w:val="left" w:pos="637"/>
+                <w:tab w:val="left" w:pos="638"/>
+                <w:tab w:val="right" w:pos="9185"/>
+              </w:tabs>
+              <w:rPr>
+                <w:rFonts w:cstheme="minorHAnsi"/>
+                <w:sz w:val="24"/>
+                <w:szCs w:val="24"/>
+              </w:rPr>
+            </w:pPr>
+            <w:r>
+              <w:rPr>
+                <w:rFonts w:cstheme="minorHAnsi"/>
+                <w:sz w:val="24"/>
+                <w:szCs w:val="24"/>
+              </w:rPr>
+              <w:t>3</w:t>
+            </w:r>
+          </w:p>
+        </w:tc>
+        <w:tc>
+          <w:tcPr>
+            <w:tcW w:w="3148" w:type="dxa"/>
+          </w:tcPr>
+          <w:p>
+            <w:pPr>
+              <w:tabs>
+                <w:tab w:val="left" w:pos="637"/>
+                <w:tab w:val="left" w:pos="638"/>
+                <w:tab w:val="right" w:pos="9185"/>
+              </w:tabs>
+              <w:rPr>
+                <w:rFonts w:cstheme="minorHAnsi"/>
+                <w:sz w:val="24"/>
+                <w:szCs w:val="24"/>
+              </w:rPr>
+            </w:pPr>
+          </w:p>
+          <w:p>
+            <w:pPr>
+              <w:tabs>
+                <w:tab w:val="left" w:pos="637"/>
+                <w:tab w:val="left" w:pos="638"/>
+                <w:tab w:val="right" w:pos="9185"/>
+              </w:tabs>
+              <w:rPr>
+                <w:rFonts w:cstheme="minorHAnsi"/>
+                <w:sz w:val="24"/>
+                <w:szCs w:val="24"/>
+              </w:rPr>
+            </w:pPr>
+          </w:p>
+          <w:p>
+            <w:pPr>
+              <w:tabs>
+                <w:tab w:val="left" w:pos="637"/>
+                <w:tab w:val="left" w:pos="638"/>
+                <w:tab w:val="right" w:pos="9185"/>
+              </w:tabs>
+              <w:rPr>
+                <w:rFonts w:cstheme="minorHAnsi"/>
+                <w:sz w:val="24"/>
+                <w:szCs w:val="24"/>
+              </w:rPr>
+            </w:pPr>
+          </w:p>
+        </w:tc>
+        <w:tc>
+          <w:tcPr>
+            <w:tcW w:w="5103" w:type="dxa"/>
+          </w:tcPr>
+          <w:p>
+            <w:pPr>
+              <w:tabs>
+                <w:tab w:val="left" w:pos="637"/>
+                <w:tab w:val="left" w:pos="638"/>
+                <w:tab w:val="right" w:pos="9185"/>
+              </w:tabs>
+              <w:rPr>
+                <w:rFonts w:cstheme="minorHAnsi"/>
+                <w:sz w:val="24"/>
+                <w:szCs w:val="24"/>
+              </w:rPr>
+            </w:pPr>
+            <w:r>
+              <w:rPr>
+                <w:rFonts w:cstheme="minorHAnsi"/>
+                <w:sz w:val="24"/>
+                <w:szCs w:val="24"/>
+              </w:rPr>
+              <w:t>SELECT SUM(f.sales) AS 'Total Sales',t.Year, t.WeekOfYear AS 'Week Of Year'</w:t>
+            </w:r>
+          </w:p>
+          <w:p>
+            <w:pPr>
+              <w:tabs>
+                <w:tab w:val="left" w:pos="637"/>
+                <w:tab w:val="left" w:pos="638"/>
+                <w:tab w:val="right" w:pos="9185"/>
+              </w:tabs>
+              <w:rPr>
+                <w:rFonts w:cstheme="minorHAnsi"/>
+                <w:sz w:val="24"/>
+                <w:szCs w:val="24"/>
+              </w:rPr>
+            </w:pPr>
+            <w:r>
+              <w:rPr>
+                <w:rFonts w:cstheme="minorHAnsi"/>
+                <w:sz w:val="24"/>
+                <w:szCs w:val="24"/>
+              </w:rPr>
+              <w:t>FROM factTable f, timeDim t</w:t>
+            </w:r>
+          </w:p>
+          <w:p>
+            <w:pPr>
+              <w:tabs>
+                <w:tab w:val="left" w:pos="637"/>
+                <w:tab w:val="left" w:pos="638"/>
+                <w:tab w:val="right" w:pos="9185"/>
+              </w:tabs>
+              <w:rPr>
+                <w:rFonts w:cstheme="minorHAnsi"/>
+                <w:sz w:val="24"/>
+                <w:szCs w:val="24"/>
+              </w:rPr>
+            </w:pPr>
+            <w:r>
+              <w:rPr>
+                <w:rFonts w:cstheme="minorHAnsi"/>
+                <w:sz w:val="24"/>
+                <w:szCs w:val="24"/>
+              </w:rPr>
+              <w:t>WHERE f.time_id = t.time_id</w:t>
+            </w:r>
+          </w:p>
+          <w:p>
+            <w:pPr>
+              <w:tabs>
+                <w:tab w:val="left" w:pos="637"/>
+                <w:tab w:val="left" w:pos="638"/>
+                <w:tab w:val="right" w:pos="9185"/>
+              </w:tabs>
+              <w:rPr>
+                <w:rFonts w:cstheme="minorHAnsi"/>
+                <w:sz w:val="24"/>
+                <w:szCs w:val="24"/>
+              </w:rPr>
+            </w:pPr>
+            <w:r>
+              <w:rPr>
+                <w:rFonts w:cstheme="minorHAnsi"/>
+                <w:sz w:val="24"/>
+                <w:szCs w:val="24"/>
+              </w:rPr>
+              <w:t>GROUP BY t.Year, t.WeekOfYear</w:t>
+            </w:r>
+          </w:p>
+          <w:p>
+            <w:pPr>
+              <w:tabs>
+                <w:tab w:val="left" w:pos="637"/>
+                <w:tab w:val="left" w:pos="638"/>
+                <w:tab w:val="right" w:pos="9185"/>
+              </w:tabs>
+              <w:rPr>
+                <w:rFonts w:cstheme="minorHAnsi"/>
+                <w:sz w:val="24"/>
+                <w:szCs w:val="24"/>
+              </w:rPr>
+            </w:pPr>
+            <w:r>
+              <w:rPr>
+                <w:rFonts w:cstheme="minorHAnsi"/>
+                <w:sz w:val="24"/>
+                <w:szCs w:val="24"/>
+              </w:rPr>
+              <w:t>ORDER BY t.Year, CAST(t.WeekOfYear AS INT)</w:t>
+            </w:r>
+            <w:r>
+              <w:rPr>
+                <w:rFonts w:cstheme="minorHAnsi"/>
+                <w:sz w:val="24"/>
+                <w:szCs w:val="24"/>
+              </w:rPr>
+              <w:t>;</w:t>
+            </w:r>
+          </w:p>
+        </w:tc>
+      </w:tr>
+      <w:tr>
+        <w:tc>
+          <w:tcPr>
+            <w:tcW w:w="816" w:type="dxa"/>
+          </w:tcPr>
+          <w:p>
+            <w:pPr>
+              <w:tabs>
+                <w:tab w:val="left" w:pos="637"/>
+                <w:tab w:val="left" w:pos="638"/>
+                <w:tab w:val="right" w:pos="9185"/>
+              </w:tabs>
+              <w:rPr>
+                <w:rFonts w:cstheme="minorHAnsi"/>
+                <w:sz w:val="24"/>
+                <w:szCs w:val="24"/>
+              </w:rPr>
+            </w:pPr>
+            <w:r>
+              <w:rPr>
+                <w:rFonts w:cstheme="minorHAnsi"/>
+                <w:sz w:val="24"/>
+                <w:szCs w:val="24"/>
+              </w:rPr>
+              <w:t>4</w:t>
             </w:r>
           </w:p>
         </w:tc>
@@ -1079,196 +1259,6 @@
                 <w:sz w:val="24"/>
                 <w:szCs w:val="24"/>
               </w:rPr>
-              <w:t>3</w:t>
-            </w:r>
-          </w:p>
-        </w:tc>
-        <w:tc>
-          <w:tcPr>
-            <w:tcW w:w="3148" w:type="dxa"/>
-          </w:tcPr>
-          <w:p>
-            <w:pPr>
-              <w:tabs>
-                <w:tab w:val="left" w:pos="637"/>
-                <w:tab w:val="left" w:pos="638"/>
-                <w:tab w:val="right" w:pos="9185"/>
-              </w:tabs>
-              <w:rPr>
-                <w:rFonts w:cstheme="minorHAnsi"/>
-                <w:sz w:val="24"/>
-                <w:szCs w:val="24"/>
-              </w:rPr>
-            </w:pPr>
-          </w:p>
-          <w:p>
-            <w:pPr>
-              <w:tabs>
-                <w:tab w:val="left" w:pos="637"/>
-                <w:tab w:val="left" w:pos="638"/>
-                <w:tab w:val="right" w:pos="9185"/>
-              </w:tabs>
-              <w:rPr>
-                <w:rFonts w:cstheme="minorHAnsi"/>
-                <w:sz w:val="24"/>
-                <w:szCs w:val="24"/>
-              </w:rPr>
-            </w:pPr>
-          </w:p>
-          <w:p>
-            <w:pPr>
-              <w:tabs>
-                <w:tab w:val="left" w:pos="637"/>
-                <w:tab w:val="left" w:pos="638"/>
-                <w:tab w:val="right" w:pos="9185"/>
-              </w:tabs>
-              <w:rPr>
-                <w:rFonts w:cstheme="minorHAnsi"/>
-                <w:sz w:val="24"/>
-                <w:szCs w:val="24"/>
-              </w:rPr>
-            </w:pPr>
-          </w:p>
-        </w:tc>
-        <w:tc>
-          <w:tcPr>
-            <w:tcW w:w="5103" w:type="dxa"/>
-          </w:tcPr>
-          <w:p>
-            <w:pPr>
-              <w:tabs>
-                <w:tab w:val="left" w:pos="637"/>
-                <w:tab w:val="left" w:pos="638"/>
-                <w:tab w:val="right" w:pos="9185"/>
-              </w:tabs>
-              <w:rPr>
-                <w:rFonts w:cstheme="minorHAnsi"/>
-                <w:sz w:val="24"/>
-                <w:szCs w:val="24"/>
-              </w:rPr>
-            </w:pPr>
-          </w:p>
-        </w:tc>
-      </w:tr>
-      <w:tr>
-        <w:tc>
-          <w:tcPr>
-            <w:tcW w:w="816" w:type="dxa"/>
-          </w:tcPr>
-          <w:p>
-            <w:pPr>
-              <w:tabs>
-                <w:tab w:val="left" w:pos="637"/>
-                <w:tab w:val="left" w:pos="638"/>
-                <w:tab w:val="right" w:pos="9185"/>
-              </w:tabs>
-              <w:rPr>
-                <w:rFonts w:cstheme="minorHAnsi"/>
-                <w:sz w:val="24"/>
-                <w:szCs w:val="24"/>
-              </w:rPr>
-            </w:pPr>
-            <w:r>
-              <w:rPr>
-                <w:rFonts w:cstheme="minorHAnsi"/>
-                <w:sz w:val="24"/>
-                <w:szCs w:val="24"/>
-              </w:rPr>
-              <w:t>4</w:t>
-            </w:r>
-          </w:p>
-        </w:tc>
-        <w:tc>
-          <w:tcPr>
-            <w:tcW w:w="3148" w:type="dxa"/>
-          </w:tcPr>
-          <w:p>
-            <w:pPr>
-              <w:tabs>
-                <w:tab w:val="left" w:pos="637"/>
-                <w:tab w:val="left" w:pos="638"/>
-                <w:tab w:val="right" w:pos="9185"/>
-              </w:tabs>
-              <w:rPr>
-                <w:rFonts w:cstheme="minorHAnsi"/>
-                <w:sz w:val="24"/>
-                <w:szCs w:val="24"/>
-              </w:rPr>
-            </w:pPr>
-          </w:p>
-          <w:p>
-            <w:pPr>
-              <w:tabs>
-                <w:tab w:val="left" w:pos="637"/>
-                <w:tab w:val="left" w:pos="638"/>
-                <w:tab w:val="right" w:pos="9185"/>
-              </w:tabs>
-              <w:rPr>
-                <w:rFonts w:cstheme="minorHAnsi"/>
-                <w:sz w:val="24"/>
-                <w:szCs w:val="24"/>
-              </w:rPr>
-            </w:pPr>
-          </w:p>
-          <w:p>
-            <w:pPr>
-              <w:tabs>
-                <w:tab w:val="left" w:pos="637"/>
-                <w:tab w:val="left" w:pos="638"/>
-                <w:tab w:val="right" w:pos="9185"/>
-              </w:tabs>
-              <w:rPr>
-                <w:rFonts w:cstheme="minorHAnsi"/>
-                <w:sz w:val="24"/>
-                <w:szCs w:val="24"/>
-              </w:rPr>
-            </w:pPr>
-          </w:p>
-        </w:tc>
-        <w:tc>
-          <w:tcPr>
-            <w:tcW w:w="5103" w:type="dxa"/>
-          </w:tcPr>
-          <w:p>
-            <w:pPr>
-              <w:tabs>
-                <w:tab w:val="left" w:pos="637"/>
-                <w:tab w:val="left" w:pos="638"/>
-                <w:tab w:val="right" w:pos="9185"/>
-              </w:tabs>
-              <w:rPr>
-                <w:rFonts w:cstheme="minorHAnsi"/>
-                <w:sz w:val="24"/>
-                <w:szCs w:val="24"/>
-              </w:rPr>
-            </w:pPr>
-          </w:p>
-        </w:tc>
-      </w:tr>
-      <w:tr>
-        <w:tc>
-          <w:tcPr>
-            <w:tcW w:w="816" w:type="dxa"/>
-          </w:tcPr>
-          <w:p>
-            <w:pPr>
-              <w:tabs>
-                <w:tab w:val="left" w:pos="637"/>
-                <w:tab w:val="left" w:pos="638"/>
-                <w:tab w:val="right" w:pos="9185"/>
-              </w:tabs>
-              <w:rPr>
-                <w:rFonts w:cstheme="minorHAnsi"/>
-                <w:sz w:val="24"/>
-                <w:szCs w:val="24"/>
-              </w:rPr>
-            </w:pPr>
-            <w:r>
-              <w:rPr>
-                <w:rFonts w:cstheme="minorHAnsi"/>
-                <w:sz w:val="24"/>
-                <w:szCs w:val="24"/>
-              </w:rPr>
               <w:t>5</w:t>
             </w:r>
           </w:p>
@@ -1367,7 +1357,7 @@
 </file>
 
 <file path=word/endnotes.xml><?xml version="1.0" encoding="utf-8"?>
-<w:endnotes xmlns:wpc="http://schemas.microsoft.com/office/word/2010/wordprocessingCanvas" xmlns:cx="http://schemas.microsoft.com/office/drawing/2014/chartex" xmlns:cx1="http://schemas.microsoft.com/office/drawing/2015/9/8/chartex" xmlns:mc="http://schemas.openxmlformats.org/markup-compatibility/2006" xmlns:o="urn:schemas-microsoft-com:office:office" xmlns:r="http://schemas.openxmlformats.org/officeDocument/2006/relationships" xmlns:m="http://schemas.openxmlformats.org/officeDocument/2006/math" xmlns:v="urn:schemas-microsoft-com:vml" xmlns:wp14="http://schemas.microsoft.com/office/word/2010/wordprocessingDrawing" xmlns:wp="http://schemas.openxmlformats.org/drawingml/2006/wordprocessingDrawing" xmlns:w10="urn:schemas-microsoft-com:office:word" xmlns:w="http://schemas.openxmlformats.org/wordprocessingml/2006/main" xmlns:w14="http://schemas.microsoft.com/office/word/2010/wordml" xmlns:w15="http://schemas.microsoft.com/office/word/2012/wordml" xmlns:w16se="http://schemas.microsoft.com/office/word/2015/wordml/symex" xmlns:wpg="http://schemas.microsoft.com/office/word/2010/wordprocessingGroup" xmlns:wpi="http://schemas.microsoft.com/office/word/2010/wordprocessingInk" xmlns:wne="http://schemas.microsoft.com/office/word/2006/wordml" xmlns:wps="http://schemas.microsoft.com/office/word/2010/wordprocessingShape" mc:Ignorable="w14 w15 w16se wp14">
+<w:endnotes xmlns:wpc="http://schemas.microsoft.com/office/word/2010/wordprocessingCanvas" xmlns:cx="http://schemas.microsoft.com/office/drawing/2014/chartex" xmlns:cx1="http://schemas.microsoft.com/office/drawing/2015/9/8/chartex" xmlns:cx2="http://schemas.microsoft.com/office/drawing/2015/10/21/chartex" xmlns:cx3="http://schemas.microsoft.com/office/drawing/2016/5/9/chartex" xmlns:cx4="http://schemas.microsoft.com/office/drawing/2016/5/10/chartex" xmlns:cx5="http://schemas.microsoft.com/office/drawing/2016/5/11/chartex" xmlns:cx6="http://schemas.microsoft.com/office/drawing/2016/5/12/chartex" xmlns:cx7="http://schemas.microsoft.com/office/drawing/2016/5/13/chartex" xmlns:cx8="http://schemas.microsoft.com/office/drawing/2016/5/14/chartex" xmlns:mc="http://schemas.openxmlformats.org/markup-compatibility/2006" xmlns:aink="http://schemas.microsoft.com/office/drawing/2016/ink" xmlns:am3d="http://schemas.microsoft.com/office/drawing/2017/model3d" xmlns:o="urn:schemas-microsoft-com:office:office" xmlns:oel="http://schemas.microsoft.com/office/2019/extlst" xmlns:r="http://schemas.openxmlformats.org/officeDocument/2006/relationships" xmlns:m="http://schemas.openxmlformats.org/officeDocument/2006/math" xmlns:v="urn:schemas-microsoft-com:vml" xmlns:wp14="http://schemas.microsoft.com/office/word/2010/wordprocessingDrawing" xmlns:wp="http://schemas.openxmlformats.org/drawingml/2006/wordprocessingDrawing" xmlns:w10="urn:schemas-microsoft-com:office:word" xmlns:w="http://schemas.openxmlformats.org/wordprocessingml/2006/main" xmlns:w14="http://schemas.microsoft.com/office/word/2010/wordml" xmlns:w15="http://schemas.microsoft.com/office/word/2012/wordml" xmlns:w16cex="http://schemas.microsoft.com/office/word/2018/wordml/cex" xmlns:w16cid="http://schemas.microsoft.com/office/word/2016/wordml/cid" xmlns:w16="http://schemas.microsoft.com/office/word/2018/wordml" xmlns:w16sdtdh="http://schemas.microsoft.com/office/word/2020/wordml/sdtdatahash" xmlns:w16se="http://schemas.microsoft.com/office/word/2015/wordml/symex" xmlns:wpg="http://schemas.microsoft.com/office/word/2010/wordprocessingGroup" xmlns:wpi="http://schemas.microsoft.com/office/word/2010/wordprocessingInk" xmlns:wne="http://schemas.microsoft.com/office/word/2006/wordml" xmlns:wps="http://schemas.microsoft.com/office/word/2010/wordprocessingShape" mc:Ignorable="w14 w15 w16se w16cid w16 w16cex w16sdtdh wp14">
   <w:endnote w:type="separator" w:id="-1">
     <w:p>
       <w:pPr>
@@ -1392,7 +1382,7 @@
 </file>
 
 <file path=word/footnotes.xml><?xml version="1.0" encoding="utf-8"?>
-<w:footnotes xmlns:wpc="http://schemas.microsoft.com/office/word/2010/wordprocessingCanvas" xmlns:cx="http://schemas.microsoft.com/office/drawing/2014/chartex" xmlns:cx1="http://schemas.microsoft.com/office/drawing/2015/9/8/chartex" xmlns:mc="http://schemas.openxmlformats.org/markup-compatibility/2006" xmlns:o="urn:schemas-microsoft-com:office:office" xmlns:r="http://schemas.openxmlformats.org/officeDocument/2006/relationships" xmlns:m="http://schemas.openxmlformats.org/officeDocument/2006/math" xmlns:v="urn:schemas-microsoft-com:vml" xmlns:wp14="http://schemas.microsoft.com/office/word/2010/wordprocessingDrawing" xmlns:wp="http://schemas.openxmlformats.org/drawingml/2006/wordprocessingDrawing" xmlns:w10="urn:schemas-microsoft-com:office:word" xmlns:w="http://schemas.openxmlformats.org/wordprocessingml/2006/main" xmlns:w14="http://schemas.microsoft.com/office/word/2010/wordml" xmlns:w15="http://schemas.microsoft.com/office/word/2012/wordml" xmlns:w16se="http://schemas.microsoft.com/office/word/2015/wordml/symex" xmlns:wpg="http://schemas.microsoft.com/office/word/2010/wordprocessingGroup" xmlns:wpi="http://schemas.microsoft.com/office/word/2010/wordprocessingInk" xmlns:wne="http://schemas.microsoft.com/office/word/2006/wordml" xmlns:wps="http://schemas.microsoft.com/office/word/2010/wordprocessingShape" mc:Ignorable="w14 w15 w16se wp14">
+<w:footnotes xmlns:wpc="http://schemas.microsoft.com/office/word/2010/wordprocessingCanvas" xmlns:cx="http://schemas.microsoft.com/office/drawing/2014/chartex" xmlns:cx1="http://schemas.microsoft.com/office/drawing/2015/9/8/chartex" xmlns:cx2="http://schemas.microsoft.com/office/drawing/2015/10/21/chartex" xmlns:cx3="http://schemas.microsoft.com/office/drawing/2016/5/9/chartex" xmlns:cx4="http://schemas.microsoft.com/office/drawing/2016/5/10/chartex" xmlns:cx5="http://schemas.microsoft.com/office/drawing/2016/5/11/chartex" xmlns:cx6="http://schemas.microsoft.com/office/drawing/2016/5/12/chartex" xmlns:cx7="http://schemas.microsoft.com/office/drawing/2016/5/13/chartex" xmlns:cx8="http://schemas.microsoft.com/office/drawing/2016/5/14/chartex" xmlns:mc="http://schemas.openxmlformats.org/markup-compatibility/2006" xmlns:aink="http://schemas.microsoft.com/office/drawing/2016/ink" xmlns:am3d="http://schemas.microsoft.com/office/drawing/2017/model3d" xmlns:o="urn:schemas-microsoft-com:office:office" xmlns:oel="http://schemas.microsoft.com/office/2019/extlst" xmlns:r="http://schemas.openxmlformats.org/officeDocument/2006/relationships" xmlns:m="http://schemas.openxmlformats.org/officeDocument/2006/math" xmlns:v="urn:schemas-microsoft-com:vml" xmlns:wp14="http://schemas.microsoft.com/office/word/2010/wordprocessingDrawing" xmlns:wp="http://schemas.openxmlformats.org/drawingml/2006/wordprocessingDrawing" xmlns:w10="urn:schemas-microsoft-com:office:word" xmlns:w="http://schemas.openxmlformats.org/wordprocessingml/2006/main" xmlns:w14="http://schemas.microsoft.com/office/word/2010/wordml" xmlns:w15="http://schemas.microsoft.com/office/word/2012/wordml" xmlns:w16cex="http://schemas.microsoft.com/office/word/2018/wordml/cex" xmlns:w16cid="http://schemas.microsoft.com/office/word/2016/wordml/cid" xmlns:w16="http://schemas.microsoft.com/office/word/2018/wordml" xmlns:w16sdtdh="http://schemas.microsoft.com/office/word/2020/wordml/sdtdatahash" xmlns:w16se="http://schemas.microsoft.com/office/word/2015/wordml/symex" xmlns:wpg="http://schemas.microsoft.com/office/word/2010/wordprocessingGroup" xmlns:wpi="http://schemas.microsoft.com/office/word/2010/wordprocessingInk" xmlns:wne="http://schemas.microsoft.com/office/word/2006/wordml" xmlns:wps="http://schemas.microsoft.com/office/word/2010/wordprocessingShape" mc:Ignorable="w14 w15 w16se w16cid w16 w16cex w16sdtdh wp14">
   <w:footnote w:type="separator" w:id="-1">
     <w:p>
       <w:pPr>
@@ -1417,7 +1407,7 @@
 </file>
 
 <file path=word/numbering.xml><?xml version="1.0" encoding="utf-8"?>
-<w:numbering xmlns:wpc="http://schemas.microsoft.com/office/word/2010/wordprocessingCanvas" xmlns:cx="http://schemas.microsoft.com/office/drawing/2014/chartex" xmlns:cx1="http://schemas.microsoft.com/office/drawing/2015/9/8/chartex" xmlns:mc="http://schemas.openxmlformats.org/markup-compatibility/2006" xmlns:o="urn:schemas-microsoft-com:office:office" xmlns:r="http://schemas.openxmlformats.org/officeDocument/2006/relationships" xmlns:m="http://schemas.openxmlformats.org/officeDocument/2006/math" xmlns:v="urn:schemas-microsoft-com:vml" xmlns:wp14="http://schemas.microsoft.com/office/word/2010/wordprocessingDrawing" xmlns:wp="http://schemas.openxmlformats.org/drawingml/2006/wordprocessingDrawing" xmlns:w10="urn:schemas-microsoft-com:office:word" xmlns:w="http://schemas.openxmlformats.org/wordprocessingml/2006/main" xmlns:w14="http://schemas.microsoft.com/office/word/2010/wordml" xmlns:w15="http://schemas.microsoft.com/office/word/2012/wordml" xmlns:w16se="http://schemas.microsoft.com/office/word/2015/wordml/symex" xmlns:wpg="http://schemas.microsoft.com/office/word/2010/wordprocessingGroup" xmlns:wpi="http://schemas.microsoft.com/office/word/2010/wordprocessingInk" xmlns:wne="http://schemas.microsoft.com/office/word/2006/wordml" xmlns:wps="http://schemas.microsoft.com/office/word/2010/wordprocessingShape" mc:Ignorable="w14 w15 w16se wp14">
+<w:numbering xmlns:wpc="http://schemas.microsoft.com/office/word/2010/wordprocessingCanvas" xmlns:cx="http://schemas.microsoft.com/office/drawing/2014/chartex" xmlns:cx1="http://schemas.microsoft.com/office/drawing/2015/9/8/chartex" xmlns:cx2="http://schemas.microsoft.com/office/drawing/2015/10/21/chartex" xmlns:cx3="http://schemas.microsoft.com/office/drawing/2016/5/9/chartex" xmlns:cx4="http://schemas.microsoft.com/office/drawing/2016/5/10/chartex" xmlns:cx5="http://schemas.microsoft.com/office/drawing/2016/5/11/chartex" xmlns:cx6="http://schemas.microsoft.com/office/drawing/2016/5/12/chartex" xmlns:cx7="http://schemas.microsoft.com/office/drawing/2016/5/13/chartex" xmlns:cx8="http://schemas.microsoft.com/office/drawing/2016/5/14/chartex" xmlns:mc="http://schemas.openxmlformats.org/markup-compatibility/2006" xmlns:aink="http://schemas.microsoft.com/office/drawing/2016/ink" xmlns:am3d="http://schemas.microsoft.com/office/drawing/2017/model3d" xmlns:o="urn:schemas-microsoft-com:office:office" xmlns:oel="http://schemas.microsoft.com/office/2019/extlst" xmlns:r="http://schemas.openxmlformats.org/officeDocument/2006/relationships" xmlns:m="http://schemas.openxmlformats.org/officeDocument/2006/math" xmlns:v="urn:schemas-microsoft-com:vml" xmlns:wp14="http://schemas.microsoft.com/office/word/2010/wordprocessingDrawing" xmlns:wp="http://schemas.openxmlformats.org/drawingml/2006/wordprocessingDrawing" xmlns:w10="urn:schemas-microsoft-com:office:word" xmlns:w="http://schemas.openxmlformats.org/wordprocessingml/2006/main" xmlns:w14="http://schemas.microsoft.com/office/word/2010/wordml" xmlns:w15="http://schemas.microsoft.com/office/word/2012/wordml" xmlns:w16cex="http://schemas.microsoft.com/office/word/2018/wordml/cex" xmlns:w16cid="http://schemas.microsoft.com/office/word/2016/wordml/cid" xmlns:w16="http://schemas.microsoft.com/office/word/2018/wordml" xmlns:w16sdtdh="http://schemas.microsoft.com/office/word/2020/wordml/sdtdatahash" xmlns:w16se="http://schemas.microsoft.com/office/word/2015/wordml/symex" xmlns:wpg="http://schemas.microsoft.com/office/word/2010/wordprocessingGroup" xmlns:wpi="http://schemas.microsoft.com/office/word/2010/wordprocessingInk" xmlns:wne="http://schemas.microsoft.com/office/word/2006/wordml" xmlns:wps="http://schemas.microsoft.com/office/word/2010/wordprocessingShape" mc:Ignorable="w14 w15 w16se w16cid w16 w16cex w16sdtdh wp14">
   <w:abstractNum w:abstractNumId="0" w15:restartNumberingAfterBreak="0">
     <w:nsid w:val="08D915D6"/>
     <w:multiLevelType w:val="hybridMultilevel"/>
@@ -6378,155 +6368,155 @@
       </w:rPr>
     </w:lvl>
   </w:abstractNum>
-  <w:num w:numId="1">
+  <w:num w:numId="1" w16cid:durableId="435638007">
     <w:abstractNumId w:val="46"/>
   </w:num>
-  <w:num w:numId="2">
+  <w:num w:numId="2" w16cid:durableId="1927641875">
     <w:abstractNumId w:val="9"/>
   </w:num>
-  <w:num w:numId="3">
+  <w:num w:numId="3" w16cid:durableId="14425906">
     <w:abstractNumId w:val="42"/>
   </w:num>
-  <w:num w:numId="4">
+  <w:num w:numId="4" w16cid:durableId="1163164365">
     <w:abstractNumId w:val="5"/>
   </w:num>
-  <w:num w:numId="5">
+  <w:num w:numId="5" w16cid:durableId="675494781">
     <w:abstractNumId w:val="37"/>
   </w:num>
-  <w:num w:numId="6">
+  <w:num w:numId="6" w16cid:durableId="1877959083">
     <w:abstractNumId w:val="4"/>
   </w:num>
-  <w:num w:numId="7">
+  <w:num w:numId="7" w16cid:durableId="1434938836">
     <w:abstractNumId w:val="26"/>
   </w:num>
-  <w:num w:numId="8">
+  <w:num w:numId="8" w16cid:durableId="71049373">
     <w:abstractNumId w:val="29"/>
   </w:num>
-  <w:num w:numId="9">
+  <w:num w:numId="9" w16cid:durableId="276259304">
     <w:abstractNumId w:val="45"/>
   </w:num>
-  <w:num w:numId="10">
+  <w:num w:numId="10" w16cid:durableId="1884487921">
     <w:abstractNumId w:val="44"/>
   </w:num>
-  <w:num w:numId="11">
+  <w:num w:numId="11" w16cid:durableId="21127642">
     <w:abstractNumId w:val="11"/>
   </w:num>
-  <w:num w:numId="12">
+  <w:num w:numId="12" w16cid:durableId="1359964860">
     <w:abstractNumId w:val="17"/>
   </w:num>
-  <w:num w:numId="13">
+  <w:num w:numId="13" w16cid:durableId="1309016809">
     <w:abstractNumId w:val="34"/>
   </w:num>
-  <w:num w:numId="14">
+  <w:num w:numId="14" w16cid:durableId="229658661">
     <w:abstractNumId w:val="22"/>
   </w:num>
-  <w:num w:numId="15">
+  <w:num w:numId="15" w16cid:durableId="826672228">
     <w:abstractNumId w:val="25"/>
   </w:num>
-  <w:num w:numId="16">
+  <w:num w:numId="16" w16cid:durableId="573583740">
     <w:abstractNumId w:val="20"/>
   </w:num>
-  <w:num w:numId="17">
+  <w:num w:numId="17" w16cid:durableId="1288702048">
     <w:abstractNumId w:val="7"/>
   </w:num>
-  <w:num w:numId="18">
+  <w:num w:numId="18" w16cid:durableId="1404715643">
     <w:abstractNumId w:val="1"/>
   </w:num>
-  <w:num w:numId="19">
+  <w:num w:numId="19" w16cid:durableId="294918358">
     <w:abstractNumId w:val="23"/>
   </w:num>
-  <w:num w:numId="20">
+  <w:num w:numId="20" w16cid:durableId="450630017">
     <w:abstractNumId w:val="8"/>
   </w:num>
-  <w:num w:numId="21">
+  <w:num w:numId="21" w16cid:durableId="2055038449">
     <w:abstractNumId w:val="2"/>
   </w:num>
-  <w:num w:numId="22">
+  <w:num w:numId="22" w16cid:durableId="1572814496">
     <w:abstractNumId w:val="19"/>
   </w:num>
-  <w:num w:numId="23">
+  <w:num w:numId="23" w16cid:durableId="1280994152">
     <w:abstractNumId w:val="38"/>
   </w:num>
-  <w:num w:numId="24">
+  <w:num w:numId="24" w16cid:durableId="280843194">
     <w:abstractNumId w:val="18"/>
   </w:num>
-  <w:num w:numId="25">
+  <w:num w:numId="25" w16cid:durableId="439186599">
     <w:abstractNumId w:val="13"/>
   </w:num>
-  <w:num w:numId="26">
+  <w:num w:numId="26" w16cid:durableId="2104257201">
     <w:abstractNumId w:val="41"/>
   </w:num>
-  <w:num w:numId="27">
+  <w:num w:numId="27" w16cid:durableId="339242053">
     <w:abstractNumId w:val="16"/>
   </w:num>
-  <w:num w:numId="28">
+  <w:num w:numId="28" w16cid:durableId="1651472157">
     <w:abstractNumId w:val="36"/>
   </w:num>
-  <w:num w:numId="29">
+  <w:num w:numId="29" w16cid:durableId="2144612192">
     <w:abstractNumId w:val="31"/>
   </w:num>
-  <w:num w:numId="30">
+  <w:num w:numId="30" w16cid:durableId="125659159">
     <w:abstractNumId w:val="12"/>
   </w:num>
-  <w:num w:numId="31">
+  <w:num w:numId="31" w16cid:durableId="615061728">
     <w:abstractNumId w:val="15"/>
   </w:num>
-  <w:num w:numId="32">
+  <w:num w:numId="32" w16cid:durableId="1340304803">
     <w:abstractNumId w:val="43"/>
   </w:num>
-  <w:num w:numId="33">
+  <w:num w:numId="33" w16cid:durableId="1207570304">
     <w:abstractNumId w:val="0"/>
   </w:num>
-  <w:num w:numId="34">
+  <w:num w:numId="34" w16cid:durableId="80954941">
     <w:abstractNumId w:val="40"/>
   </w:num>
-  <w:num w:numId="35">
+  <w:num w:numId="35" w16cid:durableId="1711802536">
     <w:abstractNumId w:val="39"/>
   </w:num>
-  <w:num w:numId="36">
+  <w:num w:numId="36" w16cid:durableId="164325457">
     <w:abstractNumId w:val="30"/>
   </w:num>
-  <w:num w:numId="37">
+  <w:num w:numId="37" w16cid:durableId="145173371">
     <w:abstractNumId w:val="21"/>
   </w:num>
-  <w:num w:numId="38">
+  <w:num w:numId="38" w16cid:durableId="212347077">
     <w:abstractNumId w:val="24"/>
   </w:num>
-  <w:num w:numId="39">
+  <w:num w:numId="39" w16cid:durableId="1644384523">
     <w:abstractNumId w:val="10"/>
   </w:num>
-  <w:num w:numId="40">
+  <w:num w:numId="40" w16cid:durableId="1070465767">
     <w:abstractNumId w:val="28"/>
   </w:num>
-  <w:num w:numId="41">
+  <w:num w:numId="41" w16cid:durableId="565654205">
     <w:abstractNumId w:val="27"/>
   </w:num>
-  <w:num w:numId="42">
+  <w:num w:numId="42" w16cid:durableId="460345250">
     <w:abstractNumId w:val="32"/>
   </w:num>
-  <w:num w:numId="43">
+  <w:num w:numId="43" w16cid:durableId="1832982858">
     <w:abstractNumId w:val="47"/>
   </w:num>
-  <w:num w:numId="44">
+  <w:num w:numId="44" w16cid:durableId="1544639675">
     <w:abstractNumId w:val="33"/>
   </w:num>
-  <w:num w:numId="45">
+  <w:num w:numId="45" w16cid:durableId="144444302">
     <w:abstractNumId w:val="35"/>
   </w:num>
-  <w:num w:numId="46">
+  <w:num w:numId="46" w16cid:durableId="1909263660">
     <w:abstractNumId w:val="14"/>
   </w:num>
-  <w:num w:numId="47">
+  <w:num w:numId="47" w16cid:durableId="221261582">
     <w:abstractNumId w:val="3"/>
   </w:num>
-  <w:num w:numId="48">
+  <w:num w:numId="48" w16cid:durableId="1971084276">
     <w:abstractNumId w:val="6"/>
   </w:num>
 </w:numbering>
 </file>
 
 <file path=word/styles.xml><?xml version="1.0" encoding="utf-8"?>
-<w:styles xmlns:mc="http://schemas.openxmlformats.org/markup-compatibility/2006" xmlns:r="http://schemas.openxmlformats.org/officeDocument/2006/relationships" xmlns:w="http://schemas.openxmlformats.org/wordprocessingml/2006/main" xmlns:w14="http://schemas.microsoft.com/office/word/2010/wordml" xmlns:w15="http://schemas.microsoft.com/office/word/2012/wordml" xmlns:w16se="http://schemas.microsoft.com/office/word/2015/wordml/symex" mc:Ignorable="w14 w15 w16se">
+<w:styles xmlns:mc="http://schemas.openxmlformats.org/markup-compatibility/2006" xmlns:r="http://schemas.openxmlformats.org/officeDocument/2006/relationships" xmlns:w="http://schemas.openxmlformats.org/wordprocessingml/2006/main" xmlns:w14="http://schemas.microsoft.com/office/word/2010/wordml" xmlns:w15="http://schemas.microsoft.com/office/word/2012/wordml" xmlns:w16cex="http://schemas.microsoft.com/office/word/2018/wordml/cex" xmlns:w16cid="http://schemas.microsoft.com/office/word/2016/wordml/cid" xmlns:w16="http://schemas.microsoft.com/office/word/2018/wordml" xmlns:w16sdtdh="http://schemas.microsoft.com/office/word/2020/wordml/sdtdatahash" xmlns:w16se="http://schemas.microsoft.com/office/word/2015/wordml/symex" mc:Ignorable="w14 w15 w16se w16cid w16 w16cex w16sdtdh">
   <w:docDefaults>
     <w:rPrDefault>
       <w:rPr>
@@ -6542,7 +6532,7 @@
       </w:pPr>
     </w:pPrDefault>
   </w:docDefaults>
-  <w:latentStyles w:defLockedState="0" w:defUIPriority="99" w:defSemiHidden="0" w:defUnhideWhenUsed="0" w:defQFormat="0" w:count="371">
+  <w:latentStyles w:defLockedState="0" w:defUIPriority="99" w:defSemiHidden="0" w:defUnhideWhenUsed="0" w:defQFormat="0" w:count="376">
     <w:lsdException w:name="Normal" w:uiPriority="0" w:qFormat="1"/>
     <w:lsdException w:name="heading 1" w:uiPriority="9" w:qFormat="1"/>
     <w:lsdException w:name="heading 2" w:semiHidden="1" w:uiPriority="9" w:unhideWhenUsed="1" w:qFormat="1"/>
@@ -6648,7 +6638,6 @@
     <w:lsdException w:name="HTML Sample" w:semiHidden="1" w:unhideWhenUsed="1"/>
     <w:lsdException w:name="HTML Typewriter" w:semiHidden="1" w:unhideWhenUsed="1"/>
     <w:lsdException w:name="HTML Variable" w:semiHidden="1" w:unhideWhenUsed="1"/>
-    <w:lsdException w:name="Normal Table" w:semiHidden="1" w:unhideWhenUsed="1"/>
     <w:lsdException w:name="annotation subject" w:semiHidden="1" w:unhideWhenUsed="1"/>
     <w:lsdException w:name="No List" w:semiHidden="1" w:unhideWhenUsed="1"/>
     <w:lsdException w:name="Outline List 1" w:semiHidden="1" w:unhideWhenUsed="1"/>
@@ -6691,11 +6680,8 @@
     <w:lsdException w:name="Table Contemporary" w:semiHidden="1" w:unhideWhenUsed="1"/>
     <w:lsdException w:name="Table Elegant" w:semiHidden="1" w:unhideWhenUsed="1"/>
     <w:lsdException w:name="Table Professional" w:semiHidden="1" w:unhideWhenUsed="1"/>
-    <w:lsdException w:name="Table Subtle 1" w:semiHidden="1" w:unhideWhenUsed="1"/>
     <w:lsdException w:name="Table Subtle 2" w:semiHidden="1" w:unhideWhenUsed="1"/>
     <w:lsdException w:name="Table Web 1" w:semiHidden="1" w:unhideWhenUsed="1"/>
-    <w:lsdException w:name="Table Web 2" w:semiHidden="1" w:unhideWhenUsed="1"/>
-    <w:lsdException w:name="Table Web 3" w:semiHidden="1" w:unhideWhenUsed="1"/>
     <w:lsdException w:name="Balloon Text" w:semiHidden="1" w:unhideWhenUsed="1"/>
     <w:lsdException w:name="Table Grid" w:uiPriority="39"/>
     <w:lsdException w:name="Table Theme" w:semiHidden="1" w:unhideWhenUsed="1"/>
@@ -6914,6 +6900,11 @@
     <w:lsdException w:name="List Table 5 Dark Accent 6" w:uiPriority="50"/>
     <w:lsdException w:name="List Table 6 Colorful Accent 6" w:uiPriority="51"/>
     <w:lsdException w:name="List Table 7 Colorful Accent 6" w:uiPriority="52"/>
+    <w:lsdException w:name="Mention" w:semiHidden="1" w:unhideWhenUsed="1"/>
+    <w:lsdException w:name="Smart Hyperlink" w:semiHidden="1" w:unhideWhenUsed="1"/>
+    <w:lsdException w:name="Hashtag" w:semiHidden="1" w:unhideWhenUsed="1"/>
+    <w:lsdException w:name="Unresolved Mention" w:semiHidden="1" w:unhideWhenUsed="1"/>
+    <w:lsdException w:name="Smart Link" w:semiHidden="1" w:unhideWhenUsed="1"/>
   </w:latentStyles>
   <w:style w:type="paragraph" w:default="1" w:styleId="Normal">
     <w:name w:val="Normal"/>
@@ -7480,6 +7471,21 @@
 </file>
 
 <file path=customXml/item1.xml><?xml version="1.0" encoding="utf-8"?>
+<?mso-contentType ?>
+<FormTemplates xmlns="http://schemas.microsoft.com/sharepoint/v3/contenttype/forms">
+  <Display>DocumentLibraryForm</Display>
+  <Edit>DocumentLibraryForm</Edit>
+  <New>DocumentLibraryForm</New>
+</FormTemplates>
+</file>
+
+<file path=customXml/item2.xml><?xml version="1.0" encoding="utf-8"?>
+<p:properties xmlns:p="http://schemas.microsoft.com/office/2006/metadata/properties" xmlns:xsi="http://www.w3.org/2001/XMLSchema-instance" xmlns:pc="http://schemas.microsoft.com/office/infopath/2007/PartnerControls">
+  <documentManagement/>
+</p:properties>
+</file>
+
+<file path=customXml/item3.xml><?xml version="1.0" encoding="utf-8"?>
 <ct:contentTypeSchema xmlns:ct="http://schemas.microsoft.com/office/2006/metadata/contentType" xmlns:ma="http://schemas.microsoft.com/office/2006/metadata/properties/metaAttributes" ct:_="" ma:_="" ma:contentTypeName="Document" ma:contentTypeID="0x010100C8949F10E902964387F3FC0FAFDD3733" ma:contentTypeVersion="4" ma:contentTypeDescription="Create a new document." ma:contentTypeScope="" ma:versionID="f97f75b271733d86bd5ce80139a0b0c2">
   <xsd:schema xmlns:xsd="http://www.w3.org/2001/XMLSchema" xmlns:xs="http://www.w3.org/2001/XMLSchema" xmlns:p="http://schemas.microsoft.com/office/2006/metadata/properties" xmlns:ns2="4669478b-ecd4-41a6-810b-55ece70d8990" targetNamespace="http://schemas.microsoft.com/office/2006/metadata/properties" ma:root="true" ma:fieldsID="269d649f436456953134a84e62b91b87" ns2:_="">
     <xsd:import namespace="4669478b-ecd4-41a6-810b-55ece70d8990"/>
@@ -7625,22 +7631,24 @@
 </ct:contentTypeSchema>
 </file>
 
-<file path=customXml/item2.xml><?xml version="1.0" encoding="utf-8"?>
-<p:properties xmlns:p="http://schemas.microsoft.com/office/2006/metadata/properties" xmlns:xsi="http://www.w3.org/2001/XMLSchema-instance" xmlns:pc="http://schemas.microsoft.com/office/infopath/2007/PartnerControls">
-  <documentManagement/>
-</p:properties>
+<file path=customXml/itemProps1.xml><?xml version="1.0" encoding="utf-8"?>
+<ds:datastoreItem xmlns:ds="http://schemas.openxmlformats.org/officeDocument/2006/customXml" ds:itemID="{3435D645-1E67-4FC5-B5C7-B309B3229D54}">
+  <ds:schemaRefs>
+    <ds:schemaRef ds:uri="http://schemas.microsoft.com/sharepoint/v3/contenttype/forms"/>
+  </ds:schemaRefs>
+</ds:datastoreItem>
 </file>
 
-<file path=customXml/item3.xml><?xml version="1.0" encoding="utf-8"?>
-<?mso-contentType ?>
-<FormTemplates xmlns="http://schemas.microsoft.com/sharepoint/v3/contenttype/forms">
-  <Display>DocumentLibraryForm</Display>
-  <Edit>DocumentLibraryForm</Edit>
-  <New>DocumentLibraryForm</New>
-</FormTemplates>
+<file path=customXml/itemProps2.xml><?xml version="1.0" encoding="utf-8"?>
+<ds:datastoreItem xmlns:ds="http://schemas.openxmlformats.org/officeDocument/2006/customXml" ds:itemID="{EB5F5482-2D47-46A6-ADF9-F4A7638E4E78}">
+  <ds:schemaRefs>
+    <ds:schemaRef ds:uri="http://schemas.microsoft.com/office/2006/metadata/properties"/>
+    <ds:schemaRef ds:uri="http://schemas.microsoft.com/office/infopath/2007/PartnerControls"/>
+  </ds:schemaRefs>
+</ds:datastoreItem>
 </file>
 
-<file path=customXml/itemProps1.xml><?xml version="1.0" encoding="utf-8"?>
+<file path=customXml/itemProps3.xml><?xml version="1.0" encoding="utf-8"?>
 <ds:datastoreItem xmlns:ds="http://schemas.openxmlformats.org/officeDocument/2006/customXml" ds:itemID="{B71C977F-09BB-42E7-B2D3-3958CB921C73}">
   <ds:schemaRefs>
     <ds:schemaRef ds:uri="http://schemas.microsoft.com/office/2006/metadata/contentType"/>
@@ -7656,21 +7664,4 @@
     <ds:schemaRef ds:uri="http://schemas.microsoft.com/internal/obd"/>
   </ds:schemaRefs>
 </ds:datastoreItem>
-</file>
-
-<file path=customXml/itemProps2.xml><?xml version="1.0" encoding="utf-8"?>
-<ds:datastoreItem xmlns:ds="http://schemas.openxmlformats.org/officeDocument/2006/customXml" ds:itemID="{EB5F5482-2D47-46A6-ADF9-F4A7638E4E78}">
-  <ds:schemaRefs>
-    <ds:schemaRef ds:uri="http://schemas.microsoft.com/office/2006/metadata/properties"/>
-    <ds:schemaRef ds:uri="http://schemas.microsoft.com/office/infopath/2007/PartnerControls"/>
-  </ds:schemaRefs>
-</ds:datastoreItem>
-</file>
-
-<file path=customXml/itemProps3.xml><?xml version="1.0" encoding="utf-8"?>
-<ds:datastoreItem xmlns:ds="http://schemas.openxmlformats.org/officeDocument/2006/customXml" ds:itemID="{3435D645-1E67-4FC5-B5C7-B309B3229D54}">
-  <ds:schemaRefs>
-    <ds:schemaRef ds:uri="http://schemas.microsoft.com/sharepoint/v3/contenttype/forms"/>
-  </ds:schemaRefs>
-</ds:datastoreItem>
 </file>
</xml_diff>

<commit_message>
Cody Query updated in document
</commit_message>
<xml_diff>
--- a/Documents/CA2 Group Submission Template.docx
+++ b/Documents/CA2 Group Submission Template.docx
@@ -198,6 +198,12 @@
                 <w:b/>
               </w:rPr>
             </w:pPr>
+            <w:r>
+              <w:rPr>
+                <w:b/>
+              </w:rPr>
+              <w:t>2138000</w:t>
+            </w:r>
           </w:p>
         </w:tc>
         <w:tc>
@@ -210,6 +216,12 @@
                 <w:b/>
               </w:rPr>
             </w:pPr>
+            <w:r>
+              <w:rPr>
+                <w:b/>
+              </w:rPr>
+              <w:t>Tan Shi Wei Cody</w:t>
+            </w:r>
           </w:p>
         </w:tc>
       </w:tr>
@@ -1232,6 +1244,102 @@
                 <w:szCs w:val="24"/>
               </w:rPr>
             </w:pPr>
+            <w:r>
+              <w:rPr>
+                <w:rFonts w:cstheme="minorHAnsi"/>
+                <w:sz w:val="24"/>
+                <w:szCs w:val="24"/>
+              </w:rPr>
+              <w:t>SELECT (c.first_name + ' '+ c.last_name) 'Customer Name', SUM(f.sales * f.discount) 'Total Sales', COUNT(f.order_id) 'Quantity of Items Bought', c.[state] 'State', c.city 'City'</w:t>
+            </w:r>
+          </w:p>
+          <w:p>
+            <w:pPr>
+              <w:tabs>
+                <w:tab w:val="left" w:pos="637"/>
+                <w:tab w:val="left" w:pos="638"/>
+                <w:tab w:val="right" w:pos="9185"/>
+              </w:tabs>
+              <w:rPr>
+                <w:rFonts w:cstheme="minorHAnsi"/>
+                <w:sz w:val="24"/>
+                <w:szCs w:val="24"/>
+              </w:rPr>
+            </w:pPr>
+            <w:r>
+              <w:rPr>
+                <w:rFonts w:cstheme="minorHAnsi"/>
+                <w:sz w:val="24"/>
+                <w:szCs w:val="24"/>
+              </w:rPr>
+              <w:t>FROM factTable f, customerDim c</w:t>
+            </w:r>
+          </w:p>
+          <w:p>
+            <w:pPr>
+              <w:tabs>
+                <w:tab w:val="left" w:pos="637"/>
+                <w:tab w:val="left" w:pos="638"/>
+                <w:tab w:val="right" w:pos="9185"/>
+              </w:tabs>
+              <w:rPr>
+                <w:rFonts w:cstheme="minorHAnsi"/>
+                <w:sz w:val="24"/>
+                <w:szCs w:val="24"/>
+              </w:rPr>
+            </w:pPr>
+            <w:r>
+              <w:rPr>
+                <w:rFonts w:cstheme="minorHAnsi"/>
+                <w:sz w:val="24"/>
+                <w:szCs w:val="24"/>
+              </w:rPr>
+              <w:t>WHERE f.customer_id = c.customer_id</w:t>
+            </w:r>
+          </w:p>
+          <w:p>
+            <w:pPr>
+              <w:tabs>
+                <w:tab w:val="left" w:pos="637"/>
+                <w:tab w:val="left" w:pos="638"/>
+                <w:tab w:val="right" w:pos="9185"/>
+              </w:tabs>
+              <w:rPr>
+                <w:rFonts w:cstheme="minorHAnsi"/>
+                <w:sz w:val="24"/>
+                <w:szCs w:val="24"/>
+              </w:rPr>
+            </w:pPr>
+            <w:r>
+              <w:rPr>
+                <w:rFonts w:cstheme="minorHAnsi"/>
+                <w:sz w:val="24"/>
+                <w:szCs w:val="24"/>
+              </w:rPr>
+              <w:t>GROUP BY (c.first_name + ' '+ c.last_name), c.[state], c.city</w:t>
+            </w:r>
+          </w:p>
+          <w:p>
+            <w:pPr>
+              <w:tabs>
+                <w:tab w:val="left" w:pos="637"/>
+                <w:tab w:val="left" w:pos="638"/>
+                <w:tab w:val="right" w:pos="9185"/>
+              </w:tabs>
+              <w:rPr>
+                <w:rFonts w:cstheme="minorHAnsi"/>
+                <w:sz w:val="24"/>
+                <w:szCs w:val="24"/>
+              </w:rPr>
+            </w:pPr>
+            <w:r>
+              <w:rPr>
+                <w:rFonts w:cstheme="minorHAnsi"/>
+                <w:sz w:val="24"/>
+                <w:szCs w:val="24"/>
+              </w:rPr>
+              <w:t>ORDER BY [Total Sales] DESC, c.[state], c.city</w:t>
+            </w:r>
           </w:p>
         </w:tc>
       </w:tr>
@@ -6638,6 +6746,7 @@
     <w:lsdException w:name="HTML Sample" w:semiHidden="1" w:unhideWhenUsed="1"/>
     <w:lsdException w:name="HTML Typewriter" w:semiHidden="1" w:unhideWhenUsed="1"/>
     <w:lsdException w:name="HTML Variable" w:semiHidden="1" w:unhideWhenUsed="1"/>
+    <w:lsdException w:name="Normal Table" w:semiHidden="1" w:unhideWhenUsed="1"/>
     <w:lsdException w:name="annotation subject" w:semiHidden="1" w:unhideWhenUsed="1"/>
     <w:lsdException w:name="No List" w:semiHidden="1" w:unhideWhenUsed="1"/>
     <w:lsdException w:name="Outline List 1" w:semiHidden="1" w:unhideWhenUsed="1"/>
@@ -6680,8 +6789,11 @@
     <w:lsdException w:name="Table Contemporary" w:semiHidden="1" w:unhideWhenUsed="1"/>
     <w:lsdException w:name="Table Elegant" w:semiHidden="1" w:unhideWhenUsed="1"/>
     <w:lsdException w:name="Table Professional" w:semiHidden="1" w:unhideWhenUsed="1"/>
+    <w:lsdException w:name="Table Subtle 1" w:semiHidden="1" w:unhideWhenUsed="1"/>
     <w:lsdException w:name="Table Subtle 2" w:semiHidden="1" w:unhideWhenUsed="1"/>
     <w:lsdException w:name="Table Web 1" w:semiHidden="1" w:unhideWhenUsed="1"/>
+    <w:lsdException w:name="Table Web 2" w:semiHidden="1" w:unhideWhenUsed="1"/>
+    <w:lsdException w:name="Table Web 3" w:semiHidden="1" w:unhideWhenUsed="1"/>
     <w:lsdException w:name="Balloon Text" w:semiHidden="1" w:unhideWhenUsed="1"/>
     <w:lsdException w:name="Table Grid" w:uiPriority="39"/>
     <w:lsdException w:name="Table Theme" w:semiHidden="1" w:unhideWhenUsed="1"/>
@@ -7214,10 +7326,10 @@
   <a:themeElements>
     <a:clrScheme name="Office">
       <a:dk1>
-        <a:sysClr val="windowText" lastClr="000000"/>
+        <a:sysClr val="windowText" lastClr="AFAFAF"/>
       </a:dk1>
       <a:lt1>
-        <a:sysClr val="window" lastClr="FFFFFF"/>
+        <a:sysClr val="window" lastClr="191919"/>
       </a:lt1>
       <a:dk2>
         <a:srgbClr val="44546A"/>
@@ -7471,21 +7583,6 @@
 </file>
 
 <file path=customXml/item1.xml><?xml version="1.0" encoding="utf-8"?>
-<?mso-contentType ?>
-<FormTemplates xmlns="http://schemas.microsoft.com/sharepoint/v3/contenttype/forms">
-  <Display>DocumentLibraryForm</Display>
-  <Edit>DocumentLibraryForm</Edit>
-  <New>DocumentLibraryForm</New>
-</FormTemplates>
-</file>
-
-<file path=customXml/item2.xml><?xml version="1.0" encoding="utf-8"?>
-<p:properties xmlns:p="http://schemas.microsoft.com/office/2006/metadata/properties" xmlns:xsi="http://www.w3.org/2001/XMLSchema-instance" xmlns:pc="http://schemas.microsoft.com/office/infopath/2007/PartnerControls">
-  <documentManagement/>
-</p:properties>
-</file>
-
-<file path=customXml/item3.xml><?xml version="1.0" encoding="utf-8"?>
 <ct:contentTypeSchema xmlns:ct="http://schemas.microsoft.com/office/2006/metadata/contentType" xmlns:ma="http://schemas.microsoft.com/office/2006/metadata/properties/metaAttributes" ct:_="" ma:_="" ma:contentTypeName="Document" ma:contentTypeID="0x010100C8949F10E902964387F3FC0FAFDD3733" ma:contentTypeVersion="4" ma:contentTypeDescription="Create a new document." ma:contentTypeScope="" ma:versionID="f97f75b271733d86bd5ce80139a0b0c2">
   <xsd:schema xmlns:xsd="http://www.w3.org/2001/XMLSchema" xmlns:xs="http://www.w3.org/2001/XMLSchema" xmlns:p="http://schemas.microsoft.com/office/2006/metadata/properties" xmlns:ns2="4669478b-ecd4-41a6-810b-55ece70d8990" targetNamespace="http://schemas.microsoft.com/office/2006/metadata/properties" ma:root="true" ma:fieldsID="269d649f436456953134a84e62b91b87" ns2:_="">
     <xsd:import namespace="4669478b-ecd4-41a6-810b-55ece70d8990"/>
@@ -7631,24 +7728,22 @@
 </ct:contentTypeSchema>
 </file>
 
-<file path=customXml/itemProps1.xml><?xml version="1.0" encoding="utf-8"?>
-<ds:datastoreItem xmlns:ds="http://schemas.openxmlformats.org/officeDocument/2006/customXml" ds:itemID="{3435D645-1E67-4FC5-B5C7-B309B3229D54}">
-  <ds:schemaRefs>
-    <ds:schemaRef ds:uri="http://schemas.microsoft.com/sharepoint/v3/contenttype/forms"/>
-  </ds:schemaRefs>
-</ds:datastoreItem>
+<file path=customXml/item2.xml><?xml version="1.0" encoding="utf-8"?>
+<p:properties xmlns:p="http://schemas.microsoft.com/office/2006/metadata/properties" xmlns:xsi="http://www.w3.org/2001/XMLSchema-instance" xmlns:pc="http://schemas.microsoft.com/office/infopath/2007/PartnerControls">
+  <documentManagement/>
+</p:properties>
 </file>
 
-<file path=customXml/itemProps2.xml><?xml version="1.0" encoding="utf-8"?>
-<ds:datastoreItem xmlns:ds="http://schemas.openxmlformats.org/officeDocument/2006/customXml" ds:itemID="{EB5F5482-2D47-46A6-ADF9-F4A7638E4E78}">
-  <ds:schemaRefs>
-    <ds:schemaRef ds:uri="http://schemas.microsoft.com/office/2006/metadata/properties"/>
-    <ds:schemaRef ds:uri="http://schemas.microsoft.com/office/infopath/2007/PartnerControls"/>
-  </ds:schemaRefs>
-</ds:datastoreItem>
+<file path=customXml/item3.xml><?xml version="1.0" encoding="utf-8"?>
+<?mso-contentType ?>
+<FormTemplates xmlns="http://schemas.microsoft.com/sharepoint/v3/contenttype/forms">
+  <Display>DocumentLibraryForm</Display>
+  <Edit>DocumentLibraryForm</Edit>
+  <New>DocumentLibraryForm</New>
+</FormTemplates>
 </file>
 
-<file path=customXml/itemProps3.xml><?xml version="1.0" encoding="utf-8"?>
+<file path=customXml/itemProps1.xml><?xml version="1.0" encoding="utf-8"?>
 <ds:datastoreItem xmlns:ds="http://schemas.openxmlformats.org/officeDocument/2006/customXml" ds:itemID="{B71C977F-09BB-42E7-B2D3-3958CB921C73}">
   <ds:schemaRefs>
     <ds:schemaRef ds:uri="http://schemas.microsoft.com/office/2006/metadata/contentType"/>
@@ -7664,4 +7759,21 @@
     <ds:schemaRef ds:uri="http://schemas.microsoft.com/internal/obd"/>
   </ds:schemaRefs>
 </ds:datastoreItem>
+</file>
+
+<file path=customXml/itemProps2.xml><?xml version="1.0" encoding="utf-8"?>
+<ds:datastoreItem xmlns:ds="http://schemas.openxmlformats.org/officeDocument/2006/customXml" ds:itemID="{EB5F5482-2D47-46A6-ADF9-F4A7638E4E78}">
+  <ds:schemaRefs>
+    <ds:schemaRef ds:uri="http://schemas.microsoft.com/office/2006/metadata/properties"/>
+    <ds:schemaRef ds:uri="http://schemas.microsoft.com/office/infopath/2007/PartnerControls"/>
+  </ds:schemaRefs>
+</ds:datastoreItem>
+</file>
+
+<file path=customXml/itemProps3.xml><?xml version="1.0" encoding="utf-8"?>
+<ds:datastoreItem xmlns:ds="http://schemas.openxmlformats.org/officeDocument/2006/customXml" ds:itemID="{3435D645-1E67-4FC5-B5C7-B309B3229D54}">
+  <ds:schemaRefs>
+    <ds:schemaRef ds:uri="http://schemas.microsoft.com/sharepoint/v3/contenttype/forms"/>
+  </ds:schemaRefs>
+</ds:datastoreItem>
 </file>
</xml_diff>

<commit_message>
Added name and admin number in submission template (rachel)
</commit_message>
<xml_diff>
--- a/Documents/CA2 Group Submission Template.docx
+++ b/Documents/CA2 Group Submission Template.docx
@@ -1,6 +1,6 @@
 
 <file path=word/document.xml><?xml version="1.0" encoding="utf-8"?>
-<w:document xmlns:wpc="http://schemas.microsoft.com/office/word/2010/wordprocessingCanvas" xmlns:cx="http://schemas.microsoft.com/office/drawing/2014/chartex" xmlns:cx1="http://schemas.microsoft.com/office/drawing/2015/9/8/chartex" xmlns:cx2="http://schemas.microsoft.com/office/drawing/2015/10/21/chartex" xmlns:cx3="http://schemas.microsoft.com/office/drawing/2016/5/9/chartex" xmlns:cx4="http://schemas.microsoft.com/office/drawing/2016/5/10/chartex" xmlns:cx5="http://schemas.microsoft.com/office/drawing/2016/5/11/chartex" xmlns:cx6="http://schemas.microsoft.com/office/drawing/2016/5/12/chartex" xmlns:cx7="http://schemas.microsoft.com/office/drawing/2016/5/13/chartex" xmlns:cx8="http://schemas.microsoft.com/office/drawing/2016/5/14/chartex" xmlns:mc="http://schemas.openxmlformats.org/markup-compatibility/2006" xmlns:aink="http://schemas.microsoft.com/office/drawing/2016/ink" xmlns:am3d="http://schemas.microsoft.com/office/drawing/2017/model3d" xmlns:o="urn:schemas-microsoft-com:office:office" xmlns:oel="http://schemas.microsoft.com/office/2019/extlst" xmlns:r="http://schemas.openxmlformats.org/officeDocument/2006/relationships" xmlns:m="http://schemas.openxmlformats.org/officeDocument/2006/math" xmlns:v="urn:schemas-microsoft-com:vml" xmlns:wp14="http://schemas.microsoft.com/office/word/2010/wordprocessingDrawing" xmlns:wp="http://schemas.openxmlformats.org/drawingml/2006/wordprocessingDrawing" xmlns:w10="urn:schemas-microsoft-com:office:word" xmlns:w="http://schemas.openxmlformats.org/wordprocessingml/2006/main" xmlns:w14="http://schemas.microsoft.com/office/word/2010/wordml" xmlns:w15="http://schemas.microsoft.com/office/word/2012/wordml" xmlns:w16cex="http://schemas.microsoft.com/office/word/2018/wordml/cex" xmlns:w16cid="http://schemas.microsoft.com/office/word/2016/wordml/cid" xmlns:w16="http://schemas.microsoft.com/office/word/2018/wordml" xmlns:w16sdtdh="http://schemas.microsoft.com/office/word/2020/wordml/sdtdatahash" xmlns:w16se="http://schemas.microsoft.com/office/word/2015/wordml/symex" xmlns:wpg="http://schemas.microsoft.com/office/word/2010/wordprocessingGroup" xmlns:wpi="http://schemas.microsoft.com/office/word/2010/wordprocessingInk" xmlns:wne="http://schemas.microsoft.com/office/word/2006/wordml" xmlns:wps="http://schemas.microsoft.com/office/word/2010/wordprocessingShape" mc:Ignorable="w14 w15 w16se w16cid w16 w16cex w16sdtdh wp14">
+<w:document xmlns:wpc="http://schemas.microsoft.com/office/word/2010/wordprocessingCanvas" xmlns:cx="http://schemas.microsoft.com/office/drawing/2014/chartex" xmlns:cx1="http://schemas.microsoft.com/office/drawing/2015/9/8/chartex" xmlns:cx2="http://schemas.microsoft.com/office/drawing/2015/10/21/chartex" xmlns:cx3="http://schemas.microsoft.com/office/drawing/2016/5/9/chartex" xmlns:cx4="http://schemas.microsoft.com/office/drawing/2016/5/10/chartex" xmlns:cx5="http://schemas.microsoft.com/office/drawing/2016/5/11/chartex" xmlns:cx6="http://schemas.microsoft.com/office/drawing/2016/5/12/chartex" xmlns:cx7="http://schemas.microsoft.com/office/drawing/2016/5/13/chartex" xmlns:cx8="http://schemas.microsoft.com/office/drawing/2016/5/14/chartex" xmlns:mc="http://schemas.openxmlformats.org/markup-compatibility/2006" xmlns:aink="http://schemas.microsoft.com/office/drawing/2016/ink" xmlns:am3d="http://schemas.microsoft.com/office/drawing/2017/model3d" xmlns:o="urn:schemas-microsoft-com:office:office" xmlns:r="http://schemas.openxmlformats.org/officeDocument/2006/relationships" xmlns:m="http://schemas.openxmlformats.org/officeDocument/2006/math" xmlns:v="urn:schemas-microsoft-com:vml" xmlns:wp14="http://schemas.microsoft.com/office/word/2010/wordprocessingDrawing" xmlns:wp="http://schemas.openxmlformats.org/drawingml/2006/wordprocessingDrawing" xmlns:w10="urn:schemas-microsoft-com:office:word" xmlns:w="http://schemas.openxmlformats.org/wordprocessingml/2006/main" xmlns:w14="http://schemas.microsoft.com/office/word/2010/wordml" xmlns:w15="http://schemas.microsoft.com/office/word/2012/wordml" xmlns:w16cex="http://schemas.microsoft.com/office/word/2018/wordml/cex" xmlns:w16cid="http://schemas.microsoft.com/office/word/2016/wordml/cid" xmlns:w16="http://schemas.microsoft.com/office/word/2018/wordml" xmlns:w16sdtdh="http://schemas.microsoft.com/office/word/2020/wordml/sdtdatahash" xmlns:w16se="http://schemas.microsoft.com/office/word/2015/wordml/symex" xmlns:wpg="http://schemas.microsoft.com/office/word/2010/wordprocessingGroup" xmlns:wpi="http://schemas.microsoft.com/office/word/2010/wordprocessingInk" xmlns:wne="http://schemas.microsoft.com/office/word/2006/wordml" xmlns:wps="http://schemas.microsoft.com/office/word/2010/wordprocessingShape" mc:Ignorable="w14 w15 w16se w16cid w16 w16cex w16sdtdh wp14">
   <w:body>
     <w:p>
       <w:pPr>
@@ -172,6 +172,12 @@
                 <w:b/>
               </w:rPr>
             </w:pPr>
+            <w:r>
+              <w:rPr>
+                <w:b/>
+              </w:rPr>
+              <w:t>2112688</w:t>
+            </w:r>
           </w:p>
         </w:tc>
         <w:tc>
@@ -184,6 +190,12 @@
                 <w:b/>
               </w:rPr>
             </w:pPr>
+            <w:r>
+              <w:rPr>
+                <w:b/>
+              </w:rPr>
+              <w:t>Ho Ka Yee Rachel</w:t>
+            </w:r>
           </w:p>
         </w:tc>
       </w:tr>
@@ -1465,7 +1477,7 @@
 </file>
 
 <file path=word/endnotes.xml><?xml version="1.0" encoding="utf-8"?>
-<w:endnotes xmlns:wpc="http://schemas.microsoft.com/office/word/2010/wordprocessingCanvas" xmlns:cx="http://schemas.microsoft.com/office/drawing/2014/chartex" xmlns:cx1="http://schemas.microsoft.com/office/drawing/2015/9/8/chartex" xmlns:cx2="http://schemas.microsoft.com/office/drawing/2015/10/21/chartex" xmlns:cx3="http://schemas.microsoft.com/office/drawing/2016/5/9/chartex" xmlns:cx4="http://schemas.microsoft.com/office/drawing/2016/5/10/chartex" xmlns:cx5="http://schemas.microsoft.com/office/drawing/2016/5/11/chartex" xmlns:cx6="http://schemas.microsoft.com/office/drawing/2016/5/12/chartex" xmlns:cx7="http://schemas.microsoft.com/office/drawing/2016/5/13/chartex" xmlns:cx8="http://schemas.microsoft.com/office/drawing/2016/5/14/chartex" xmlns:mc="http://schemas.openxmlformats.org/markup-compatibility/2006" xmlns:aink="http://schemas.microsoft.com/office/drawing/2016/ink" xmlns:am3d="http://schemas.microsoft.com/office/drawing/2017/model3d" xmlns:o="urn:schemas-microsoft-com:office:office" xmlns:oel="http://schemas.microsoft.com/office/2019/extlst" xmlns:r="http://schemas.openxmlformats.org/officeDocument/2006/relationships" xmlns:m="http://schemas.openxmlformats.org/officeDocument/2006/math" xmlns:v="urn:schemas-microsoft-com:vml" xmlns:wp14="http://schemas.microsoft.com/office/word/2010/wordprocessingDrawing" xmlns:wp="http://schemas.openxmlformats.org/drawingml/2006/wordprocessingDrawing" xmlns:w10="urn:schemas-microsoft-com:office:word" xmlns:w="http://schemas.openxmlformats.org/wordprocessingml/2006/main" xmlns:w14="http://schemas.microsoft.com/office/word/2010/wordml" xmlns:w15="http://schemas.microsoft.com/office/word/2012/wordml" xmlns:w16cex="http://schemas.microsoft.com/office/word/2018/wordml/cex" xmlns:w16cid="http://schemas.microsoft.com/office/word/2016/wordml/cid" xmlns:w16="http://schemas.microsoft.com/office/word/2018/wordml" xmlns:w16sdtdh="http://schemas.microsoft.com/office/word/2020/wordml/sdtdatahash" xmlns:w16se="http://schemas.microsoft.com/office/word/2015/wordml/symex" xmlns:wpg="http://schemas.microsoft.com/office/word/2010/wordprocessingGroup" xmlns:wpi="http://schemas.microsoft.com/office/word/2010/wordprocessingInk" xmlns:wne="http://schemas.microsoft.com/office/word/2006/wordml" xmlns:wps="http://schemas.microsoft.com/office/word/2010/wordprocessingShape" mc:Ignorable="w14 w15 w16se w16cid w16 w16cex w16sdtdh wp14">
+<w:endnotes xmlns:wpc="http://schemas.microsoft.com/office/word/2010/wordprocessingCanvas" xmlns:cx="http://schemas.microsoft.com/office/drawing/2014/chartex" xmlns:cx1="http://schemas.microsoft.com/office/drawing/2015/9/8/chartex" xmlns:cx2="http://schemas.microsoft.com/office/drawing/2015/10/21/chartex" xmlns:cx3="http://schemas.microsoft.com/office/drawing/2016/5/9/chartex" xmlns:cx4="http://schemas.microsoft.com/office/drawing/2016/5/10/chartex" xmlns:cx5="http://schemas.microsoft.com/office/drawing/2016/5/11/chartex" xmlns:cx6="http://schemas.microsoft.com/office/drawing/2016/5/12/chartex" xmlns:cx7="http://schemas.microsoft.com/office/drawing/2016/5/13/chartex" xmlns:cx8="http://schemas.microsoft.com/office/drawing/2016/5/14/chartex" xmlns:mc="http://schemas.openxmlformats.org/markup-compatibility/2006" xmlns:aink="http://schemas.microsoft.com/office/drawing/2016/ink" xmlns:am3d="http://schemas.microsoft.com/office/drawing/2017/model3d" xmlns:o="urn:schemas-microsoft-com:office:office" xmlns:r="http://schemas.openxmlformats.org/officeDocument/2006/relationships" xmlns:m="http://schemas.openxmlformats.org/officeDocument/2006/math" xmlns:v="urn:schemas-microsoft-com:vml" xmlns:wp14="http://schemas.microsoft.com/office/word/2010/wordprocessingDrawing" xmlns:wp="http://schemas.openxmlformats.org/drawingml/2006/wordprocessingDrawing" xmlns:w10="urn:schemas-microsoft-com:office:word" xmlns:w="http://schemas.openxmlformats.org/wordprocessingml/2006/main" xmlns:w14="http://schemas.microsoft.com/office/word/2010/wordml" xmlns:w15="http://schemas.microsoft.com/office/word/2012/wordml" xmlns:w16cex="http://schemas.microsoft.com/office/word/2018/wordml/cex" xmlns:w16cid="http://schemas.microsoft.com/office/word/2016/wordml/cid" xmlns:w16="http://schemas.microsoft.com/office/word/2018/wordml" xmlns:w16sdtdh="http://schemas.microsoft.com/office/word/2020/wordml/sdtdatahash" xmlns:w16se="http://schemas.microsoft.com/office/word/2015/wordml/symex" xmlns:wpg="http://schemas.microsoft.com/office/word/2010/wordprocessingGroup" xmlns:wpi="http://schemas.microsoft.com/office/word/2010/wordprocessingInk" xmlns:wne="http://schemas.microsoft.com/office/word/2006/wordml" xmlns:wps="http://schemas.microsoft.com/office/word/2010/wordprocessingShape" mc:Ignorable="w14 w15 w16se w16cid w16 w16cex w16sdtdh wp14">
   <w:endnote w:type="separator" w:id="-1">
     <w:p>
       <w:pPr>
@@ -1490,7 +1502,7 @@
 </file>
 
 <file path=word/footnotes.xml><?xml version="1.0" encoding="utf-8"?>
-<w:footnotes xmlns:wpc="http://schemas.microsoft.com/office/word/2010/wordprocessingCanvas" xmlns:cx="http://schemas.microsoft.com/office/drawing/2014/chartex" xmlns:cx1="http://schemas.microsoft.com/office/drawing/2015/9/8/chartex" xmlns:cx2="http://schemas.microsoft.com/office/drawing/2015/10/21/chartex" xmlns:cx3="http://schemas.microsoft.com/office/drawing/2016/5/9/chartex" xmlns:cx4="http://schemas.microsoft.com/office/drawing/2016/5/10/chartex" xmlns:cx5="http://schemas.microsoft.com/office/drawing/2016/5/11/chartex" xmlns:cx6="http://schemas.microsoft.com/office/drawing/2016/5/12/chartex" xmlns:cx7="http://schemas.microsoft.com/office/drawing/2016/5/13/chartex" xmlns:cx8="http://schemas.microsoft.com/office/drawing/2016/5/14/chartex" xmlns:mc="http://schemas.openxmlformats.org/markup-compatibility/2006" xmlns:aink="http://schemas.microsoft.com/office/drawing/2016/ink" xmlns:am3d="http://schemas.microsoft.com/office/drawing/2017/model3d" xmlns:o="urn:schemas-microsoft-com:office:office" xmlns:oel="http://schemas.microsoft.com/office/2019/extlst" xmlns:r="http://schemas.openxmlformats.org/officeDocument/2006/relationships" xmlns:m="http://schemas.openxmlformats.org/officeDocument/2006/math" xmlns:v="urn:schemas-microsoft-com:vml" xmlns:wp14="http://schemas.microsoft.com/office/word/2010/wordprocessingDrawing" xmlns:wp="http://schemas.openxmlformats.org/drawingml/2006/wordprocessingDrawing" xmlns:w10="urn:schemas-microsoft-com:office:word" xmlns:w="http://schemas.openxmlformats.org/wordprocessingml/2006/main" xmlns:w14="http://schemas.microsoft.com/office/word/2010/wordml" xmlns:w15="http://schemas.microsoft.com/office/word/2012/wordml" xmlns:w16cex="http://schemas.microsoft.com/office/word/2018/wordml/cex" xmlns:w16cid="http://schemas.microsoft.com/office/word/2016/wordml/cid" xmlns:w16="http://schemas.microsoft.com/office/word/2018/wordml" xmlns:w16sdtdh="http://schemas.microsoft.com/office/word/2020/wordml/sdtdatahash" xmlns:w16se="http://schemas.microsoft.com/office/word/2015/wordml/symex" xmlns:wpg="http://schemas.microsoft.com/office/word/2010/wordprocessingGroup" xmlns:wpi="http://schemas.microsoft.com/office/word/2010/wordprocessingInk" xmlns:wne="http://schemas.microsoft.com/office/word/2006/wordml" xmlns:wps="http://schemas.microsoft.com/office/word/2010/wordprocessingShape" mc:Ignorable="w14 w15 w16se w16cid w16 w16cex w16sdtdh wp14">
+<w:footnotes xmlns:wpc="http://schemas.microsoft.com/office/word/2010/wordprocessingCanvas" xmlns:cx="http://schemas.microsoft.com/office/drawing/2014/chartex" xmlns:cx1="http://schemas.microsoft.com/office/drawing/2015/9/8/chartex" xmlns:cx2="http://schemas.microsoft.com/office/drawing/2015/10/21/chartex" xmlns:cx3="http://schemas.microsoft.com/office/drawing/2016/5/9/chartex" xmlns:cx4="http://schemas.microsoft.com/office/drawing/2016/5/10/chartex" xmlns:cx5="http://schemas.microsoft.com/office/drawing/2016/5/11/chartex" xmlns:cx6="http://schemas.microsoft.com/office/drawing/2016/5/12/chartex" xmlns:cx7="http://schemas.microsoft.com/office/drawing/2016/5/13/chartex" xmlns:cx8="http://schemas.microsoft.com/office/drawing/2016/5/14/chartex" xmlns:mc="http://schemas.openxmlformats.org/markup-compatibility/2006" xmlns:aink="http://schemas.microsoft.com/office/drawing/2016/ink" xmlns:am3d="http://schemas.microsoft.com/office/drawing/2017/model3d" xmlns:o="urn:schemas-microsoft-com:office:office" xmlns:r="http://schemas.openxmlformats.org/officeDocument/2006/relationships" xmlns:m="http://schemas.openxmlformats.org/officeDocument/2006/math" xmlns:v="urn:schemas-microsoft-com:vml" xmlns:wp14="http://schemas.microsoft.com/office/word/2010/wordprocessingDrawing" xmlns:wp="http://schemas.openxmlformats.org/drawingml/2006/wordprocessingDrawing" xmlns:w10="urn:schemas-microsoft-com:office:word" xmlns:w="http://schemas.openxmlformats.org/wordprocessingml/2006/main" xmlns:w14="http://schemas.microsoft.com/office/word/2010/wordml" xmlns:w15="http://schemas.microsoft.com/office/word/2012/wordml" xmlns:w16cex="http://schemas.microsoft.com/office/word/2018/wordml/cex" xmlns:w16cid="http://schemas.microsoft.com/office/word/2016/wordml/cid" xmlns:w16="http://schemas.microsoft.com/office/word/2018/wordml" xmlns:w16sdtdh="http://schemas.microsoft.com/office/word/2020/wordml/sdtdatahash" xmlns:w16se="http://schemas.microsoft.com/office/word/2015/wordml/symex" xmlns:wpg="http://schemas.microsoft.com/office/word/2010/wordprocessingGroup" xmlns:wpi="http://schemas.microsoft.com/office/word/2010/wordprocessingInk" xmlns:wne="http://schemas.microsoft.com/office/word/2006/wordml" xmlns:wps="http://schemas.microsoft.com/office/word/2010/wordprocessingShape" mc:Ignorable="w14 w15 w16se w16cid w16 w16cex w16sdtdh wp14">
   <w:footnote w:type="separator" w:id="-1">
     <w:p>
       <w:pPr>
@@ -1515,7 +1527,7 @@
 </file>
 
 <file path=word/numbering.xml><?xml version="1.0" encoding="utf-8"?>
-<w:numbering xmlns:wpc="http://schemas.microsoft.com/office/word/2010/wordprocessingCanvas" xmlns:cx="http://schemas.microsoft.com/office/drawing/2014/chartex" xmlns:cx1="http://schemas.microsoft.com/office/drawing/2015/9/8/chartex" xmlns:cx2="http://schemas.microsoft.com/office/drawing/2015/10/21/chartex" xmlns:cx3="http://schemas.microsoft.com/office/drawing/2016/5/9/chartex" xmlns:cx4="http://schemas.microsoft.com/office/drawing/2016/5/10/chartex" xmlns:cx5="http://schemas.microsoft.com/office/drawing/2016/5/11/chartex" xmlns:cx6="http://schemas.microsoft.com/office/drawing/2016/5/12/chartex" xmlns:cx7="http://schemas.microsoft.com/office/drawing/2016/5/13/chartex" xmlns:cx8="http://schemas.microsoft.com/office/drawing/2016/5/14/chartex" xmlns:mc="http://schemas.openxmlformats.org/markup-compatibility/2006" xmlns:aink="http://schemas.microsoft.com/office/drawing/2016/ink" xmlns:am3d="http://schemas.microsoft.com/office/drawing/2017/model3d" xmlns:o="urn:schemas-microsoft-com:office:office" xmlns:oel="http://schemas.microsoft.com/office/2019/extlst" xmlns:r="http://schemas.openxmlformats.org/officeDocument/2006/relationships" xmlns:m="http://schemas.openxmlformats.org/officeDocument/2006/math" xmlns:v="urn:schemas-microsoft-com:vml" xmlns:wp14="http://schemas.microsoft.com/office/word/2010/wordprocessingDrawing" xmlns:wp="http://schemas.openxmlformats.org/drawingml/2006/wordprocessingDrawing" xmlns:w10="urn:schemas-microsoft-com:office:word" xmlns:w="http://schemas.openxmlformats.org/wordprocessingml/2006/main" xmlns:w14="http://schemas.microsoft.com/office/word/2010/wordml" xmlns:w15="http://schemas.microsoft.com/office/word/2012/wordml" xmlns:w16cex="http://schemas.microsoft.com/office/word/2018/wordml/cex" xmlns:w16cid="http://schemas.microsoft.com/office/word/2016/wordml/cid" xmlns:w16="http://schemas.microsoft.com/office/word/2018/wordml" xmlns:w16sdtdh="http://schemas.microsoft.com/office/word/2020/wordml/sdtdatahash" xmlns:w16se="http://schemas.microsoft.com/office/word/2015/wordml/symex" xmlns:wpg="http://schemas.microsoft.com/office/word/2010/wordprocessingGroup" xmlns:wpi="http://schemas.microsoft.com/office/word/2010/wordprocessingInk" xmlns:wne="http://schemas.microsoft.com/office/word/2006/wordml" xmlns:wps="http://schemas.microsoft.com/office/word/2010/wordprocessingShape" mc:Ignorable="w14 w15 w16se w16cid w16 w16cex w16sdtdh wp14">
+<w:numbering xmlns:wpc="http://schemas.microsoft.com/office/word/2010/wordprocessingCanvas" xmlns:cx="http://schemas.microsoft.com/office/drawing/2014/chartex" xmlns:cx1="http://schemas.microsoft.com/office/drawing/2015/9/8/chartex" xmlns:cx2="http://schemas.microsoft.com/office/drawing/2015/10/21/chartex" xmlns:cx3="http://schemas.microsoft.com/office/drawing/2016/5/9/chartex" xmlns:cx4="http://schemas.microsoft.com/office/drawing/2016/5/10/chartex" xmlns:cx5="http://schemas.microsoft.com/office/drawing/2016/5/11/chartex" xmlns:cx6="http://schemas.microsoft.com/office/drawing/2016/5/12/chartex" xmlns:cx7="http://schemas.microsoft.com/office/drawing/2016/5/13/chartex" xmlns:cx8="http://schemas.microsoft.com/office/drawing/2016/5/14/chartex" xmlns:mc="http://schemas.openxmlformats.org/markup-compatibility/2006" xmlns:aink="http://schemas.microsoft.com/office/drawing/2016/ink" xmlns:am3d="http://schemas.microsoft.com/office/drawing/2017/model3d" xmlns:o="urn:schemas-microsoft-com:office:office" xmlns:r="http://schemas.openxmlformats.org/officeDocument/2006/relationships" xmlns:m="http://schemas.openxmlformats.org/officeDocument/2006/math" xmlns:v="urn:schemas-microsoft-com:vml" xmlns:wp14="http://schemas.microsoft.com/office/word/2010/wordprocessingDrawing" xmlns:wp="http://schemas.openxmlformats.org/drawingml/2006/wordprocessingDrawing" xmlns:w10="urn:schemas-microsoft-com:office:word" xmlns:w="http://schemas.openxmlformats.org/wordprocessingml/2006/main" xmlns:w14="http://schemas.microsoft.com/office/word/2010/wordml" xmlns:w15="http://schemas.microsoft.com/office/word/2012/wordml" xmlns:w16cex="http://schemas.microsoft.com/office/word/2018/wordml/cex" xmlns:w16cid="http://schemas.microsoft.com/office/word/2016/wordml/cid" xmlns:w16="http://schemas.microsoft.com/office/word/2018/wordml" xmlns:w16sdtdh="http://schemas.microsoft.com/office/word/2020/wordml/sdtdatahash" xmlns:w16se="http://schemas.microsoft.com/office/word/2015/wordml/symex" xmlns:wpg="http://schemas.microsoft.com/office/word/2010/wordprocessingGroup" xmlns:wpi="http://schemas.microsoft.com/office/word/2010/wordprocessingInk" xmlns:wne="http://schemas.microsoft.com/office/word/2006/wordml" xmlns:wps="http://schemas.microsoft.com/office/word/2010/wordprocessingShape" mc:Ignorable="w14 w15 w16se w16cid w16 w16cex w16sdtdh wp14">
   <w:abstractNum w:abstractNumId="0" w15:restartNumberingAfterBreak="0">
     <w:nsid w:val="08D915D6"/>
     <w:multiLevelType w:val="hybridMultilevel"/>
@@ -6476,148 +6488,148 @@
       </w:rPr>
     </w:lvl>
   </w:abstractNum>
-  <w:num w:numId="1" w16cid:durableId="435638007">
+  <w:num w:numId="1">
     <w:abstractNumId w:val="46"/>
   </w:num>
-  <w:num w:numId="2" w16cid:durableId="1927641875">
+  <w:num w:numId="2">
     <w:abstractNumId w:val="9"/>
   </w:num>
-  <w:num w:numId="3" w16cid:durableId="14425906">
+  <w:num w:numId="3">
     <w:abstractNumId w:val="42"/>
   </w:num>
-  <w:num w:numId="4" w16cid:durableId="1163164365">
+  <w:num w:numId="4">
     <w:abstractNumId w:val="5"/>
   </w:num>
-  <w:num w:numId="5" w16cid:durableId="675494781">
+  <w:num w:numId="5">
     <w:abstractNumId w:val="37"/>
   </w:num>
-  <w:num w:numId="6" w16cid:durableId="1877959083">
+  <w:num w:numId="6">
     <w:abstractNumId w:val="4"/>
   </w:num>
-  <w:num w:numId="7" w16cid:durableId="1434938836">
+  <w:num w:numId="7">
     <w:abstractNumId w:val="26"/>
   </w:num>
-  <w:num w:numId="8" w16cid:durableId="71049373">
+  <w:num w:numId="8">
     <w:abstractNumId w:val="29"/>
   </w:num>
-  <w:num w:numId="9" w16cid:durableId="276259304">
+  <w:num w:numId="9">
     <w:abstractNumId w:val="45"/>
   </w:num>
-  <w:num w:numId="10" w16cid:durableId="1884487921">
+  <w:num w:numId="10">
     <w:abstractNumId w:val="44"/>
   </w:num>
-  <w:num w:numId="11" w16cid:durableId="21127642">
+  <w:num w:numId="11">
     <w:abstractNumId w:val="11"/>
   </w:num>
-  <w:num w:numId="12" w16cid:durableId="1359964860">
+  <w:num w:numId="12">
     <w:abstractNumId w:val="17"/>
   </w:num>
-  <w:num w:numId="13" w16cid:durableId="1309016809">
+  <w:num w:numId="13">
     <w:abstractNumId w:val="34"/>
   </w:num>
-  <w:num w:numId="14" w16cid:durableId="229658661">
+  <w:num w:numId="14">
     <w:abstractNumId w:val="22"/>
   </w:num>
-  <w:num w:numId="15" w16cid:durableId="826672228">
+  <w:num w:numId="15">
     <w:abstractNumId w:val="25"/>
   </w:num>
-  <w:num w:numId="16" w16cid:durableId="573583740">
+  <w:num w:numId="16">
     <w:abstractNumId w:val="20"/>
   </w:num>
-  <w:num w:numId="17" w16cid:durableId="1288702048">
+  <w:num w:numId="17">
     <w:abstractNumId w:val="7"/>
   </w:num>
-  <w:num w:numId="18" w16cid:durableId="1404715643">
+  <w:num w:numId="18">
     <w:abstractNumId w:val="1"/>
   </w:num>
-  <w:num w:numId="19" w16cid:durableId="294918358">
+  <w:num w:numId="19">
     <w:abstractNumId w:val="23"/>
   </w:num>
-  <w:num w:numId="20" w16cid:durableId="450630017">
+  <w:num w:numId="20">
     <w:abstractNumId w:val="8"/>
   </w:num>
-  <w:num w:numId="21" w16cid:durableId="2055038449">
+  <w:num w:numId="21">
     <w:abstractNumId w:val="2"/>
   </w:num>
-  <w:num w:numId="22" w16cid:durableId="1572814496">
+  <w:num w:numId="22">
     <w:abstractNumId w:val="19"/>
   </w:num>
-  <w:num w:numId="23" w16cid:durableId="1280994152">
+  <w:num w:numId="23">
     <w:abstractNumId w:val="38"/>
   </w:num>
-  <w:num w:numId="24" w16cid:durableId="280843194">
+  <w:num w:numId="24">
     <w:abstractNumId w:val="18"/>
   </w:num>
-  <w:num w:numId="25" w16cid:durableId="439186599">
+  <w:num w:numId="25">
     <w:abstractNumId w:val="13"/>
   </w:num>
-  <w:num w:numId="26" w16cid:durableId="2104257201">
+  <w:num w:numId="26">
     <w:abstractNumId w:val="41"/>
   </w:num>
-  <w:num w:numId="27" w16cid:durableId="339242053">
+  <w:num w:numId="27">
     <w:abstractNumId w:val="16"/>
   </w:num>
-  <w:num w:numId="28" w16cid:durableId="1651472157">
+  <w:num w:numId="28">
     <w:abstractNumId w:val="36"/>
   </w:num>
-  <w:num w:numId="29" w16cid:durableId="2144612192">
+  <w:num w:numId="29">
     <w:abstractNumId w:val="31"/>
   </w:num>
-  <w:num w:numId="30" w16cid:durableId="125659159">
+  <w:num w:numId="30">
     <w:abstractNumId w:val="12"/>
   </w:num>
-  <w:num w:numId="31" w16cid:durableId="615061728">
+  <w:num w:numId="31">
     <w:abstractNumId w:val="15"/>
   </w:num>
-  <w:num w:numId="32" w16cid:durableId="1340304803">
+  <w:num w:numId="32">
     <w:abstractNumId w:val="43"/>
   </w:num>
-  <w:num w:numId="33" w16cid:durableId="1207570304">
+  <w:num w:numId="33">
     <w:abstractNumId w:val="0"/>
   </w:num>
-  <w:num w:numId="34" w16cid:durableId="80954941">
+  <w:num w:numId="34">
     <w:abstractNumId w:val="40"/>
   </w:num>
-  <w:num w:numId="35" w16cid:durableId="1711802536">
+  <w:num w:numId="35">
     <w:abstractNumId w:val="39"/>
   </w:num>
-  <w:num w:numId="36" w16cid:durableId="164325457">
+  <w:num w:numId="36">
     <w:abstractNumId w:val="30"/>
   </w:num>
-  <w:num w:numId="37" w16cid:durableId="145173371">
+  <w:num w:numId="37">
     <w:abstractNumId w:val="21"/>
   </w:num>
-  <w:num w:numId="38" w16cid:durableId="212347077">
+  <w:num w:numId="38">
     <w:abstractNumId w:val="24"/>
   </w:num>
-  <w:num w:numId="39" w16cid:durableId="1644384523">
+  <w:num w:numId="39">
     <w:abstractNumId w:val="10"/>
   </w:num>
-  <w:num w:numId="40" w16cid:durableId="1070465767">
+  <w:num w:numId="40">
     <w:abstractNumId w:val="28"/>
   </w:num>
-  <w:num w:numId="41" w16cid:durableId="565654205">
+  <w:num w:numId="41">
     <w:abstractNumId w:val="27"/>
   </w:num>
-  <w:num w:numId="42" w16cid:durableId="460345250">
+  <w:num w:numId="42">
     <w:abstractNumId w:val="32"/>
   </w:num>
-  <w:num w:numId="43" w16cid:durableId="1832982858">
+  <w:num w:numId="43">
     <w:abstractNumId w:val="47"/>
   </w:num>
-  <w:num w:numId="44" w16cid:durableId="1544639675">
+  <w:num w:numId="44">
     <w:abstractNumId w:val="33"/>
   </w:num>
-  <w:num w:numId="45" w16cid:durableId="144444302">
+  <w:num w:numId="45">
     <w:abstractNumId w:val="35"/>
   </w:num>
-  <w:num w:numId="46" w16cid:durableId="1909263660">
+  <w:num w:numId="46">
     <w:abstractNumId w:val="14"/>
   </w:num>
-  <w:num w:numId="47" w16cid:durableId="221261582">
+  <w:num w:numId="47">
     <w:abstractNumId w:val="3"/>
   </w:num>
-  <w:num w:numId="48" w16cid:durableId="1971084276">
+  <w:num w:numId="48">
     <w:abstractNumId w:val="6"/>
   </w:num>
 </w:numbering>
@@ -7326,10 +7338,10 @@
   <a:themeElements>
     <a:clrScheme name="Office">
       <a:dk1>
-        <a:sysClr val="windowText" lastClr="AFAFAF"/>
+        <a:sysClr val="windowText" lastClr="000000"/>
       </a:dk1>
       <a:lt1>
-        <a:sysClr val="window" lastClr="191919"/>
+        <a:sysClr val="window" lastClr="FFFFFF"/>
       </a:lt1>
       <a:dk2>
         <a:srgbClr val="44546A"/>
@@ -7583,6 +7595,21 @@
 </file>
 
 <file path=customXml/item1.xml><?xml version="1.0" encoding="utf-8"?>
+<?mso-contentType ?>
+<FormTemplates xmlns="http://schemas.microsoft.com/sharepoint/v3/contenttype/forms">
+  <Display>DocumentLibraryForm</Display>
+  <Edit>DocumentLibraryForm</Edit>
+  <New>DocumentLibraryForm</New>
+</FormTemplates>
+</file>
+
+<file path=customXml/item2.xml><?xml version="1.0" encoding="utf-8"?>
+<p:properties xmlns:p="http://schemas.microsoft.com/office/2006/metadata/properties" xmlns:xsi="http://www.w3.org/2001/XMLSchema-instance" xmlns:pc="http://schemas.microsoft.com/office/infopath/2007/PartnerControls">
+  <documentManagement/>
+</p:properties>
+</file>
+
+<file path=customXml/item3.xml><?xml version="1.0" encoding="utf-8"?>
 <ct:contentTypeSchema xmlns:ct="http://schemas.microsoft.com/office/2006/metadata/contentType" xmlns:ma="http://schemas.microsoft.com/office/2006/metadata/properties/metaAttributes" ct:_="" ma:_="" ma:contentTypeName="Document" ma:contentTypeID="0x010100C8949F10E902964387F3FC0FAFDD3733" ma:contentTypeVersion="4" ma:contentTypeDescription="Create a new document." ma:contentTypeScope="" ma:versionID="f97f75b271733d86bd5ce80139a0b0c2">
   <xsd:schema xmlns:xsd="http://www.w3.org/2001/XMLSchema" xmlns:xs="http://www.w3.org/2001/XMLSchema" xmlns:p="http://schemas.microsoft.com/office/2006/metadata/properties" xmlns:ns2="4669478b-ecd4-41a6-810b-55ece70d8990" targetNamespace="http://schemas.microsoft.com/office/2006/metadata/properties" ma:root="true" ma:fieldsID="269d649f436456953134a84e62b91b87" ns2:_="">
     <xsd:import namespace="4669478b-ecd4-41a6-810b-55ece70d8990"/>
@@ -7728,22 +7755,24 @@
 </ct:contentTypeSchema>
 </file>
 
-<file path=customXml/item2.xml><?xml version="1.0" encoding="utf-8"?>
-<p:properties xmlns:p="http://schemas.microsoft.com/office/2006/metadata/properties" xmlns:xsi="http://www.w3.org/2001/XMLSchema-instance" xmlns:pc="http://schemas.microsoft.com/office/infopath/2007/PartnerControls">
-  <documentManagement/>
-</p:properties>
+<file path=customXml/itemProps1.xml><?xml version="1.0" encoding="utf-8"?>
+<ds:datastoreItem xmlns:ds="http://schemas.openxmlformats.org/officeDocument/2006/customXml" ds:itemID="{3435D645-1E67-4FC5-B5C7-B309B3229D54}">
+  <ds:schemaRefs>
+    <ds:schemaRef ds:uri="http://schemas.microsoft.com/sharepoint/v3/contenttype/forms"/>
+  </ds:schemaRefs>
+</ds:datastoreItem>
 </file>
 
-<file path=customXml/item3.xml><?xml version="1.0" encoding="utf-8"?>
-<?mso-contentType ?>
-<FormTemplates xmlns="http://schemas.microsoft.com/sharepoint/v3/contenttype/forms">
-  <Display>DocumentLibraryForm</Display>
-  <Edit>DocumentLibraryForm</Edit>
-  <New>DocumentLibraryForm</New>
-</FormTemplates>
+<file path=customXml/itemProps2.xml><?xml version="1.0" encoding="utf-8"?>
+<ds:datastoreItem xmlns:ds="http://schemas.openxmlformats.org/officeDocument/2006/customXml" ds:itemID="{EB5F5482-2D47-46A6-ADF9-F4A7638E4E78}">
+  <ds:schemaRefs>
+    <ds:schemaRef ds:uri="http://schemas.microsoft.com/office/2006/metadata/properties"/>
+    <ds:schemaRef ds:uri="http://schemas.microsoft.com/office/infopath/2007/PartnerControls"/>
+  </ds:schemaRefs>
+</ds:datastoreItem>
 </file>
 
-<file path=customXml/itemProps1.xml><?xml version="1.0" encoding="utf-8"?>
+<file path=customXml/itemProps3.xml><?xml version="1.0" encoding="utf-8"?>
 <ds:datastoreItem xmlns:ds="http://schemas.openxmlformats.org/officeDocument/2006/customXml" ds:itemID="{B71C977F-09BB-42E7-B2D3-3958CB921C73}">
   <ds:schemaRefs>
     <ds:schemaRef ds:uri="http://schemas.microsoft.com/office/2006/metadata/contentType"/>
@@ -7759,21 +7788,4 @@
     <ds:schemaRef ds:uri="http://schemas.microsoft.com/internal/obd"/>
   </ds:schemaRefs>
 </ds:datastoreItem>
-</file>
-
-<file path=customXml/itemProps2.xml><?xml version="1.0" encoding="utf-8"?>
-<ds:datastoreItem xmlns:ds="http://schemas.openxmlformats.org/officeDocument/2006/customXml" ds:itemID="{EB5F5482-2D47-46A6-ADF9-F4A7638E4E78}">
-  <ds:schemaRefs>
-    <ds:schemaRef ds:uri="http://schemas.microsoft.com/office/2006/metadata/properties"/>
-    <ds:schemaRef ds:uri="http://schemas.microsoft.com/office/infopath/2007/PartnerControls"/>
-  </ds:schemaRefs>
-</ds:datastoreItem>
-</file>
-
-<file path=customXml/itemProps3.xml><?xml version="1.0" encoding="utf-8"?>
-<ds:datastoreItem xmlns:ds="http://schemas.openxmlformats.org/officeDocument/2006/customXml" ds:itemID="{3435D645-1E67-4FC5-B5C7-B309B3229D54}">
-  <ds:schemaRefs>
-    <ds:schemaRef ds:uri="http://schemas.microsoft.com/sharepoint/v3/contenttype/forms"/>
-  </ds:schemaRefs>
-</ds:datastoreItem>
 </file>
</xml_diff>

<commit_message>
Add name and admin no.
</commit_message>
<xml_diff>
--- a/Documents/CA2 Group Submission Template.docx
+++ b/Documents/CA2 Group Submission Template.docx
@@ -1,6 +1,6 @@
 
 <file path=word/document.xml><?xml version="1.0" encoding="utf-8"?>
-<w:document xmlns:wpc="http://schemas.microsoft.com/office/word/2010/wordprocessingCanvas" xmlns:cx="http://schemas.microsoft.com/office/drawing/2014/chartex" xmlns:cx1="http://schemas.microsoft.com/office/drawing/2015/9/8/chartex" xmlns:cx2="http://schemas.microsoft.com/office/drawing/2015/10/21/chartex" xmlns:cx3="http://schemas.microsoft.com/office/drawing/2016/5/9/chartex" xmlns:cx4="http://schemas.microsoft.com/office/drawing/2016/5/10/chartex" xmlns:cx5="http://schemas.microsoft.com/office/drawing/2016/5/11/chartex" xmlns:cx6="http://schemas.microsoft.com/office/drawing/2016/5/12/chartex" xmlns:cx7="http://schemas.microsoft.com/office/drawing/2016/5/13/chartex" xmlns:cx8="http://schemas.microsoft.com/office/drawing/2016/5/14/chartex" xmlns:mc="http://schemas.openxmlformats.org/markup-compatibility/2006" xmlns:aink="http://schemas.microsoft.com/office/drawing/2016/ink" xmlns:am3d="http://schemas.microsoft.com/office/drawing/2017/model3d" xmlns:o="urn:schemas-microsoft-com:office:office" xmlns:r="http://schemas.openxmlformats.org/officeDocument/2006/relationships" xmlns:m="http://schemas.openxmlformats.org/officeDocument/2006/math" xmlns:v="urn:schemas-microsoft-com:vml" xmlns:wp14="http://schemas.microsoft.com/office/word/2010/wordprocessingDrawing" xmlns:wp="http://schemas.openxmlformats.org/drawingml/2006/wordprocessingDrawing" xmlns:w10="urn:schemas-microsoft-com:office:word" xmlns:w="http://schemas.openxmlformats.org/wordprocessingml/2006/main" xmlns:w14="http://schemas.microsoft.com/office/word/2010/wordml" xmlns:w15="http://schemas.microsoft.com/office/word/2012/wordml" xmlns:w16cex="http://schemas.microsoft.com/office/word/2018/wordml/cex" xmlns:w16cid="http://schemas.microsoft.com/office/word/2016/wordml/cid" xmlns:w16="http://schemas.microsoft.com/office/word/2018/wordml" xmlns:w16sdtdh="http://schemas.microsoft.com/office/word/2020/wordml/sdtdatahash" xmlns:w16se="http://schemas.microsoft.com/office/word/2015/wordml/symex" xmlns:wpg="http://schemas.microsoft.com/office/word/2010/wordprocessingGroup" xmlns:wpi="http://schemas.microsoft.com/office/word/2010/wordprocessingInk" xmlns:wne="http://schemas.microsoft.com/office/word/2006/wordml" xmlns:wps="http://schemas.microsoft.com/office/word/2010/wordprocessingShape" mc:Ignorable="w14 w15 w16se w16cid w16 w16cex w16sdtdh wp14">
+<w:document xmlns:wpc="http://schemas.microsoft.com/office/word/2010/wordprocessingCanvas" xmlns:cx="http://schemas.microsoft.com/office/drawing/2014/chartex" xmlns:cx1="http://schemas.microsoft.com/office/drawing/2015/9/8/chartex" xmlns:cx2="http://schemas.microsoft.com/office/drawing/2015/10/21/chartex" xmlns:cx3="http://schemas.microsoft.com/office/drawing/2016/5/9/chartex" xmlns:cx4="http://schemas.microsoft.com/office/drawing/2016/5/10/chartex" xmlns:cx5="http://schemas.microsoft.com/office/drawing/2016/5/11/chartex" xmlns:cx6="http://schemas.microsoft.com/office/drawing/2016/5/12/chartex" xmlns:cx7="http://schemas.microsoft.com/office/drawing/2016/5/13/chartex" xmlns:cx8="http://schemas.microsoft.com/office/drawing/2016/5/14/chartex" xmlns:mc="http://schemas.openxmlformats.org/markup-compatibility/2006" xmlns:aink="http://schemas.microsoft.com/office/drawing/2016/ink" xmlns:am3d="http://schemas.microsoft.com/office/drawing/2017/model3d" xmlns:o="urn:schemas-microsoft-com:office:office" xmlns:oel="http://schemas.microsoft.com/office/2019/extlst" xmlns:r="http://schemas.openxmlformats.org/officeDocument/2006/relationships" xmlns:m="http://schemas.openxmlformats.org/officeDocument/2006/math" xmlns:v="urn:schemas-microsoft-com:vml" xmlns:wp14="http://schemas.microsoft.com/office/word/2010/wordprocessingDrawing" xmlns:wp="http://schemas.openxmlformats.org/drawingml/2006/wordprocessingDrawing" xmlns:w10="urn:schemas-microsoft-com:office:word" xmlns:w="http://schemas.openxmlformats.org/wordprocessingml/2006/main" xmlns:w14="http://schemas.microsoft.com/office/word/2010/wordml" xmlns:w15="http://schemas.microsoft.com/office/word/2012/wordml" xmlns:w16cex="http://schemas.microsoft.com/office/word/2018/wordml/cex" xmlns:w16cid="http://schemas.microsoft.com/office/word/2016/wordml/cid" xmlns:w16="http://schemas.microsoft.com/office/word/2018/wordml" xmlns:w16sdtdh="http://schemas.microsoft.com/office/word/2020/wordml/sdtdatahash" xmlns:w16se="http://schemas.microsoft.com/office/word/2015/wordml/symex" xmlns:wpg="http://schemas.microsoft.com/office/word/2010/wordprocessingGroup" xmlns:wpi="http://schemas.microsoft.com/office/word/2010/wordprocessingInk" xmlns:wne="http://schemas.microsoft.com/office/word/2006/wordml" xmlns:wps="http://schemas.microsoft.com/office/word/2010/wordprocessingShape" mc:Ignorable="w14 w15 w16se w16cid w16 w16cex w16sdtdh wp14">
   <w:body>
     <w:p>
       <w:pPr>
@@ -146,6 +146,12 @@
                 <w:b/>
               </w:rPr>
             </w:pPr>
+            <w:r>
+              <w:rPr>
+                <w:b/>
+              </w:rPr>
+              <w:t>2112617</w:t>
+            </w:r>
           </w:p>
         </w:tc>
         <w:tc>
@@ -158,6 +164,12 @@
                 <w:b/>
               </w:rPr>
             </w:pPr>
+            <w:r>
+              <w:rPr>
+                <w:b/>
+              </w:rPr>
+              <w:t>Lim Ke Zhen Joaquin</w:t>
+            </w:r>
           </w:p>
         </w:tc>
       </w:tr>
@@ -1477,7 +1489,7 @@
 </file>
 
 <file path=word/endnotes.xml><?xml version="1.0" encoding="utf-8"?>
-<w:endnotes xmlns:wpc="http://schemas.microsoft.com/office/word/2010/wordprocessingCanvas" xmlns:cx="http://schemas.microsoft.com/office/drawing/2014/chartex" xmlns:cx1="http://schemas.microsoft.com/office/drawing/2015/9/8/chartex" xmlns:cx2="http://schemas.microsoft.com/office/drawing/2015/10/21/chartex" xmlns:cx3="http://schemas.microsoft.com/office/drawing/2016/5/9/chartex" xmlns:cx4="http://schemas.microsoft.com/office/drawing/2016/5/10/chartex" xmlns:cx5="http://schemas.microsoft.com/office/drawing/2016/5/11/chartex" xmlns:cx6="http://schemas.microsoft.com/office/drawing/2016/5/12/chartex" xmlns:cx7="http://schemas.microsoft.com/office/drawing/2016/5/13/chartex" xmlns:cx8="http://schemas.microsoft.com/office/drawing/2016/5/14/chartex" xmlns:mc="http://schemas.openxmlformats.org/markup-compatibility/2006" xmlns:aink="http://schemas.microsoft.com/office/drawing/2016/ink" xmlns:am3d="http://schemas.microsoft.com/office/drawing/2017/model3d" xmlns:o="urn:schemas-microsoft-com:office:office" xmlns:r="http://schemas.openxmlformats.org/officeDocument/2006/relationships" xmlns:m="http://schemas.openxmlformats.org/officeDocument/2006/math" xmlns:v="urn:schemas-microsoft-com:vml" xmlns:wp14="http://schemas.microsoft.com/office/word/2010/wordprocessingDrawing" xmlns:wp="http://schemas.openxmlformats.org/drawingml/2006/wordprocessingDrawing" xmlns:w10="urn:schemas-microsoft-com:office:word" xmlns:w="http://schemas.openxmlformats.org/wordprocessingml/2006/main" xmlns:w14="http://schemas.microsoft.com/office/word/2010/wordml" xmlns:w15="http://schemas.microsoft.com/office/word/2012/wordml" xmlns:w16cex="http://schemas.microsoft.com/office/word/2018/wordml/cex" xmlns:w16cid="http://schemas.microsoft.com/office/word/2016/wordml/cid" xmlns:w16="http://schemas.microsoft.com/office/word/2018/wordml" xmlns:w16sdtdh="http://schemas.microsoft.com/office/word/2020/wordml/sdtdatahash" xmlns:w16se="http://schemas.microsoft.com/office/word/2015/wordml/symex" xmlns:wpg="http://schemas.microsoft.com/office/word/2010/wordprocessingGroup" xmlns:wpi="http://schemas.microsoft.com/office/word/2010/wordprocessingInk" xmlns:wne="http://schemas.microsoft.com/office/word/2006/wordml" xmlns:wps="http://schemas.microsoft.com/office/word/2010/wordprocessingShape" mc:Ignorable="w14 w15 w16se w16cid w16 w16cex w16sdtdh wp14">
+<w:endnotes xmlns:wpc="http://schemas.microsoft.com/office/word/2010/wordprocessingCanvas" xmlns:cx="http://schemas.microsoft.com/office/drawing/2014/chartex" xmlns:cx1="http://schemas.microsoft.com/office/drawing/2015/9/8/chartex" xmlns:cx2="http://schemas.microsoft.com/office/drawing/2015/10/21/chartex" xmlns:cx3="http://schemas.microsoft.com/office/drawing/2016/5/9/chartex" xmlns:cx4="http://schemas.microsoft.com/office/drawing/2016/5/10/chartex" xmlns:cx5="http://schemas.microsoft.com/office/drawing/2016/5/11/chartex" xmlns:cx6="http://schemas.microsoft.com/office/drawing/2016/5/12/chartex" xmlns:cx7="http://schemas.microsoft.com/office/drawing/2016/5/13/chartex" xmlns:cx8="http://schemas.microsoft.com/office/drawing/2016/5/14/chartex" xmlns:mc="http://schemas.openxmlformats.org/markup-compatibility/2006" xmlns:aink="http://schemas.microsoft.com/office/drawing/2016/ink" xmlns:am3d="http://schemas.microsoft.com/office/drawing/2017/model3d" xmlns:o="urn:schemas-microsoft-com:office:office" xmlns:oel="http://schemas.microsoft.com/office/2019/extlst" xmlns:r="http://schemas.openxmlformats.org/officeDocument/2006/relationships" xmlns:m="http://schemas.openxmlformats.org/officeDocument/2006/math" xmlns:v="urn:schemas-microsoft-com:vml" xmlns:wp14="http://schemas.microsoft.com/office/word/2010/wordprocessingDrawing" xmlns:wp="http://schemas.openxmlformats.org/drawingml/2006/wordprocessingDrawing" xmlns:w10="urn:schemas-microsoft-com:office:word" xmlns:w="http://schemas.openxmlformats.org/wordprocessingml/2006/main" xmlns:w14="http://schemas.microsoft.com/office/word/2010/wordml" xmlns:w15="http://schemas.microsoft.com/office/word/2012/wordml" xmlns:w16cex="http://schemas.microsoft.com/office/word/2018/wordml/cex" xmlns:w16cid="http://schemas.microsoft.com/office/word/2016/wordml/cid" xmlns:w16="http://schemas.microsoft.com/office/word/2018/wordml" xmlns:w16sdtdh="http://schemas.microsoft.com/office/word/2020/wordml/sdtdatahash" xmlns:w16se="http://schemas.microsoft.com/office/word/2015/wordml/symex" xmlns:wpg="http://schemas.microsoft.com/office/word/2010/wordprocessingGroup" xmlns:wpi="http://schemas.microsoft.com/office/word/2010/wordprocessingInk" xmlns:wne="http://schemas.microsoft.com/office/word/2006/wordml" xmlns:wps="http://schemas.microsoft.com/office/word/2010/wordprocessingShape" mc:Ignorable="w14 w15 w16se w16cid w16 w16cex w16sdtdh wp14">
   <w:endnote w:type="separator" w:id="-1">
     <w:p>
       <w:pPr>
@@ -1502,7 +1514,7 @@
 </file>
 
 <file path=word/footnotes.xml><?xml version="1.0" encoding="utf-8"?>
-<w:footnotes xmlns:wpc="http://schemas.microsoft.com/office/word/2010/wordprocessingCanvas" xmlns:cx="http://schemas.microsoft.com/office/drawing/2014/chartex" xmlns:cx1="http://schemas.microsoft.com/office/drawing/2015/9/8/chartex" xmlns:cx2="http://schemas.microsoft.com/office/drawing/2015/10/21/chartex" xmlns:cx3="http://schemas.microsoft.com/office/drawing/2016/5/9/chartex" xmlns:cx4="http://schemas.microsoft.com/office/drawing/2016/5/10/chartex" xmlns:cx5="http://schemas.microsoft.com/office/drawing/2016/5/11/chartex" xmlns:cx6="http://schemas.microsoft.com/office/drawing/2016/5/12/chartex" xmlns:cx7="http://schemas.microsoft.com/office/drawing/2016/5/13/chartex" xmlns:cx8="http://schemas.microsoft.com/office/drawing/2016/5/14/chartex" xmlns:mc="http://schemas.openxmlformats.org/markup-compatibility/2006" xmlns:aink="http://schemas.microsoft.com/office/drawing/2016/ink" xmlns:am3d="http://schemas.microsoft.com/office/drawing/2017/model3d" xmlns:o="urn:schemas-microsoft-com:office:office" xmlns:r="http://schemas.openxmlformats.org/officeDocument/2006/relationships" xmlns:m="http://schemas.openxmlformats.org/officeDocument/2006/math" xmlns:v="urn:schemas-microsoft-com:vml" xmlns:wp14="http://schemas.microsoft.com/office/word/2010/wordprocessingDrawing" xmlns:wp="http://schemas.openxmlformats.org/drawingml/2006/wordprocessingDrawing" xmlns:w10="urn:schemas-microsoft-com:office:word" xmlns:w="http://schemas.openxmlformats.org/wordprocessingml/2006/main" xmlns:w14="http://schemas.microsoft.com/office/word/2010/wordml" xmlns:w15="http://schemas.microsoft.com/office/word/2012/wordml" xmlns:w16cex="http://schemas.microsoft.com/office/word/2018/wordml/cex" xmlns:w16cid="http://schemas.microsoft.com/office/word/2016/wordml/cid" xmlns:w16="http://schemas.microsoft.com/office/word/2018/wordml" xmlns:w16sdtdh="http://schemas.microsoft.com/office/word/2020/wordml/sdtdatahash" xmlns:w16se="http://schemas.microsoft.com/office/word/2015/wordml/symex" xmlns:wpg="http://schemas.microsoft.com/office/word/2010/wordprocessingGroup" xmlns:wpi="http://schemas.microsoft.com/office/word/2010/wordprocessingInk" xmlns:wne="http://schemas.microsoft.com/office/word/2006/wordml" xmlns:wps="http://schemas.microsoft.com/office/word/2010/wordprocessingShape" mc:Ignorable="w14 w15 w16se w16cid w16 w16cex w16sdtdh wp14">
+<w:footnotes xmlns:wpc="http://schemas.microsoft.com/office/word/2010/wordprocessingCanvas" xmlns:cx="http://schemas.microsoft.com/office/drawing/2014/chartex" xmlns:cx1="http://schemas.microsoft.com/office/drawing/2015/9/8/chartex" xmlns:cx2="http://schemas.microsoft.com/office/drawing/2015/10/21/chartex" xmlns:cx3="http://schemas.microsoft.com/office/drawing/2016/5/9/chartex" xmlns:cx4="http://schemas.microsoft.com/office/drawing/2016/5/10/chartex" xmlns:cx5="http://schemas.microsoft.com/office/drawing/2016/5/11/chartex" xmlns:cx6="http://schemas.microsoft.com/office/drawing/2016/5/12/chartex" xmlns:cx7="http://schemas.microsoft.com/office/drawing/2016/5/13/chartex" xmlns:cx8="http://schemas.microsoft.com/office/drawing/2016/5/14/chartex" xmlns:mc="http://schemas.openxmlformats.org/markup-compatibility/2006" xmlns:aink="http://schemas.microsoft.com/office/drawing/2016/ink" xmlns:am3d="http://schemas.microsoft.com/office/drawing/2017/model3d" xmlns:o="urn:schemas-microsoft-com:office:office" xmlns:oel="http://schemas.microsoft.com/office/2019/extlst" xmlns:r="http://schemas.openxmlformats.org/officeDocument/2006/relationships" xmlns:m="http://schemas.openxmlformats.org/officeDocument/2006/math" xmlns:v="urn:schemas-microsoft-com:vml" xmlns:wp14="http://schemas.microsoft.com/office/word/2010/wordprocessingDrawing" xmlns:wp="http://schemas.openxmlformats.org/drawingml/2006/wordprocessingDrawing" xmlns:w10="urn:schemas-microsoft-com:office:word" xmlns:w="http://schemas.openxmlformats.org/wordprocessingml/2006/main" xmlns:w14="http://schemas.microsoft.com/office/word/2010/wordml" xmlns:w15="http://schemas.microsoft.com/office/word/2012/wordml" xmlns:w16cex="http://schemas.microsoft.com/office/word/2018/wordml/cex" xmlns:w16cid="http://schemas.microsoft.com/office/word/2016/wordml/cid" xmlns:w16="http://schemas.microsoft.com/office/word/2018/wordml" xmlns:w16sdtdh="http://schemas.microsoft.com/office/word/2020/wordml/sdtdatahash" xmlns:w16se="http://schemas.microsoft.com/office/word/2015/wordml/symex" xmlns:wpg="http://schemas.microsoft.com/office/word/2010/wordprocessingGroup" xmlns:wpi="http://schemas.microsoft.com/office/word/2010/wordprocessingInk" xmlns:wne="http://schemas.microsoft.com/office/word/2006/wordml" xmlns:wps="http://schemas.microsoft.com/office/word/2010/wordprocessingShape" mc:Ignorable="w14 w15 w16se w16cid w16 w16cex w16sdtdh wp14">
   <w:footnote w:type="separator" w:id="-1">
     <w:p>
       <w:pPr>
@@ -1527,7 +1539,7 @@
 </file>
 
 <file path=word/numbering.xml><?xml version="1.0" encoding="utf-8"?>
-<w:numbering xmlns:wpc="http://schemas.microsoft.com/office/word/2010/wordprocessingCanvas" xmlns:cx="http://schemas.microsoft.com/office/drawing/2014/chartex" xmlns:cx1="http://schemas.microsoft.com/office/drawing/2015/9/8/chartex" xmlns:cx2="http://schemas.microsoft.com/office/drawing/2015/10/21/chartex" xmlns:cx3="http://schemas.microsoft.com/office/drawing/2016/5/9/chartex" xmlns:cx4="http://schemas.microsoft.com/office/drawing/2016/5/10/chartex" xmlns:cx5="http://schemas.microsoft.com/office/drawing/2016/5/11/chartex" xmlns:cx6="http://schemas.microsoft.com/office/drawing/2016/5/12/chartex" xmlns:cx7="http://schemas.microsoft.com/office/drawing/2016/5/13/chartex" xmlns:cx8="http://schemas.microsoft.com/office/drawing/2016/5/14/chartex" xmlns:mc="http://schemas.openxmlformats.org/markup-compatibility/2006" xmlns:aink="http://schemas.microsoft.com/office/drawing/2016/ink" xmlns:am3d="http://schemas.microsoft.com/office/drawing/2017/model3d" xmlns:o="urn:schemas-microsoft-com:office:office" xmlns:r="http://schemas.openxmlformats.org/officeDocument/2006/relationships" xmlns:m="http://schemas.openxmlformats.org/officeDocument/2006/math" xmlns:v="urn:schemas-microsoft-com:vml" xmlns:wp14="http://schemas.microsoft.com/office/word/2010/wordprocessingDrawing" xmlns:wp="http://schemas.openxmlformats.org/drawingml/2006/wordprocessingDrawing" xmlns:w10="urn:schemas-microsoft-com:office:word" xmlns:w="http://schemas.openxmlformats.org/wordprocessingml/2006/main" xmlns:w14="http://schemas.microsoft.com/office/word/2010/wordml" xmlns:w15="http://schemas.microsoft.com/office/word/2012/wordml" xmlns:w16cex="http://schemas.microsoft.com/office/word/2018/wordml/cex" xmlns:w16cid="http://schemas.microsoft.com/office/word/2016/wordml/cid" xmlns:w16="http://schemas.microsoft.com/office/word/2018/wordml" xmlns:w16sdtdh="http://schemas.microsoft.com/office/word/2020/wordml/sdtdatahash" xmlns:w16se="http://schemas.microsoft.com/office/word/2015/wordml/symex" xmlns:wpg="http://schemas.microsoft.com/office/word/2010/wordprocessingGroup" xmlns:wpi="http://schemas.microsoft.com/office/word/2010/wordprocessingInk" xmlns:wne="http://schemas.microsoft.com/office/word/2006/wordml" xmlns:wps="http://schemas.microsoft.com/office/word/2010/wordprocessingShape" mc:Ignorable="w14 w15 w16se w16cid w16 w16cex w16sdtdh wp14">
+<w:numbering xmlns:wpc="http://schemas.microsoft.com/office/word/2010/wordprocessingCanvas" xmlns:cx="http://schemas.microsoft.com/office/drawing/2014/chartex" xmlns:cx1="http://schemas.microsoft.com/office/drawing/2015/9/8/chartex" xmlns:cx2="http://schemas.microsoft.com/office/drawing/2015/10/21/chartex" xmlns:cx3="http://schemas.microsoft.com/office/drawing/2016/5/9/chartex" xmlns:cx4="http://schemas.microsoft.com/office/drawing/2016/5/10/chartex" xmlns:cx5="http://schemas.microsoft.com/office/drawing/2016/5/11/chartex" xmlns:cx6="http://schemas.microsoft.com/office/drawing/2016/5/12/chartex" xmlns:cx7="http://schemas.microsoft.com/office/drawing/2016/5/13/chartex" xmlns:cx8="http://schemas.microsoft.com/office/drawing/2016/5/14/chartex" xmlns:mc="http://schemas.openxmlformats.org/markup-compatibility/2006" xmlns:aink="http://schemas.microsoft.com/office/drawing/2016/ink" xmlns:am3d="http://schemas.microsoft.com/office/drawing/2017/model3d" xmlns:o="urn:schemas-microsoft-com:office:office" xmlns:oel="http://schemas.microsoft.com/office/2019/extlst" xmlns:r="http://schemas.openxmlformats.org/officeDocument/2006/relationships" xmlns:m="http://schemas.openxmlformats.org/officeDocument/2006/math" xmlns:v="urn:schemas-microsoft-com:vml" xmlns:wp14="http://schemas.microsoft.com/office/word/2010/wordprocessingDrawing" xmlns:wp="http://schemas.openxmlformats.org/drawingml/2006/wordprocessingDrawing" xmlns:w10="urn:schemas-microsoft-com:office:word" xmlns:w="http://schemas.openxmlformats.org/wordprocessingml/2006/main" xmlns:w14="http://schemas.microsoft.com/office/word/2010/wordml" xmlns:w15="http://schemas.microsoft.com/office/word/2012/wordml" xmlns:w16cex="http://schemas.microsoft.com/office/word/2018/wordml/cex" xmlns:w16cid="http://schemas.microsoft.com/office/word/2016/wordml/cid" xmlns:w16="http://schemas.microsoft.com/office/word/2018/wordml" xmlns:w16sdtdh="http://schemas.microsoft.com/office/word/2020/wordml/sdtdatahash" xmlns:w16se="http://schemas.microsoft.com/office/word/2015/wordml/symex" xmlns:wpg="http://schemas.microsoft.com/office/word/2010/wordprocessingGroup" xmlns:wpi="http://schemas.microsoft.com/office/word/2010/wordprocessingInk" xmlns:wne="http://schemas.microsoft.com/office/word/2006/wordml" xmlns:wps="http://schemas.microsoft.com/office/word/2010/wordprocessingShape" mc:Ignorable="w14 w15 w16se w16cid w16 w16cex w16sdtdh wp14">
   <w:abstractNum w:abstractNumId="0" w15:restartNumberingAfterBreak="0">
     <w:nsid w:val="08D915D6"/>
     <w:multiLevelType w:val="hybridMultilevel"/>
@@ -6488,148 +6500,148 @@
       </w:rPr>
     </w:lvl>
   </w:abstractNum>
-  <w:num w:numId="1">
+  <w:num w:numId="1" w16cid:durableId="1047219611">
     <w:abstractNumId w:val="46"/>
   </w:num>
-  <w:num w:numId="2">
+  <w:num w:numId="2" w16cid:durableId="958490656">
     <w:abstractNumId w:val="9"/>
   </w:num>
-  <w:num w:numId="3">
+  <w:num w:numId="3" w16cid:durableId="2012832411">
     <w:abstractNumId w:val="42"/>
   </w:num>
-  <w:num w:numId="4">
+  <w:num w:numId="4" w16cid:durableId="900602523">
     <w:abstractNumId w:val="5"/>
   </w:num>
-  <w:num w:numId="5">
+  <w:num w:numId="5" w16cid:durableId="1666936118">
     <w:abstractNumId w:val="37"/>
   </w:num>
-  <w:num w:numId="6">
+  <w:num w:numId="6" w16cid:durableId="484973078">
     <w:abstractNumId w:val="4"/>
   </w:num>
-  <w:num w:numId="7">
+  <w:num w:numId="7" w16cid:durableId="1231768380">
     <w:abstractNumId w:val="26"/>
   </w:num>
-  <w:num w:numId="8">
+  <w:num w:numId="8" w16cid:durableId="1255556365">
     <w:abstractNumId w:val="29"/>
   </w:num>
-  <w:num w:numId="9">
+  <w:num w:numId="9" w16cid:durableId="1412389120">
     <w:abstractNumId w:val="45"/>
   </w:num>
-  <w:num w:numId="10">
+  <w:num w:numId="10" w16cid:durableId="1340623013">
     <w:abstractNumId w:val="44"/>
   </w:num>
-  <w:num w:numId="11">
+  <w:num w:numId="11" w16cid:durableId="1683781892">
     <w:abstractNumId w:val="11"/>
   </w:num>
-  <w:num w:numId="12">
+  <w:num w:numId="12" w16cid:durableId="1905800315">
     <w:abstractNumId w:val="17"/>
   </w:num>
-  <w:num w:numId="13">
+  <w:num w:numId="13" w16cid:durableId="671227660">
     <w:abstractNumId w:val="34"/>
   </w:num>
-  <w:num w:numId="14">
+  <w:num w:numId="14" w16cid:durableId="1584144458">
     <w:abstractNumId w:val="22"/>
   </w:num>
-  <w:num w:numId="15">
+  <w:num w:numId="15" w16cid:durableId="799226713">
     <w:abstractNumId w:val="25"/>
   </w:num>
-  <w:num w:numId="16">
+  <w:num w:numId="16" w16cid:durableId="104816011">
     <w:abstractNumId w:val="20"/>
   </w:num>
-  <w:num w:numId="17">
+  <w:num w:numId="17" w16cid:durableId="1479572258">
     <w:abstractNumId w:val="7"/>
   </w:num>
-  <w:num w:numId="18">
+  <w:num w:numId="18" w16cid:durableId="1192186694">
     <w:abstractNumId w:val="1"/>
   </w:num>
-  <w:num w:numId="19">
+  <w:num w:numId="19" w16cid:durableId="1298222231">
     <w:abstractNumId w:val="23"/>
   </w:num>
-  <w:num w:numId="20">
+  <w:num w:numId="20" w16cid:durableId="1254167929">
     <w:abstractNumId w:val="8"/>
   </w:num>
-  <w:num w:numId="21">
+  <w:num w:numId="21" w16cid:durableId="876045106">
     <w:abstractNumId w:val="2"/>
   </w:num>
-  <w:num w:numId="22">
+  <w:num w:numId="22" w16cid:durableId="1020811589">
     <w:abstractNumId w:val="19"/>
   </w:num>
-  <w:num w:numId="23">
+  <w:num w:numId="23" w16cid:durableId="328022773">
     <w:abstractNumId w:val="38"/>
   </w:num>
-  <w:num w:numId="24">
+  <w:num w:numId="24" w16cid:durableId="240454929">
     <w:abstractNumId w:val="18"/>
   </w:num>
-  <w:num w:numId="25">
+  <w:num w:numId="25" w16cid:durableId="1806121384">
     <w:abstractNumId w:val="13"/>
   </w:num>
-  <w:num w:numId="26">
+  <w:num w:numId="26" w16cid:durableId="1101872327">
     <w:abstractNumId w:val="41"/>
   </w:num>
-  <w:num w:numId="27">
+  <w:num w:numId="27" w16cid:durableId="1301421071">
     <w:abstractNumId w:val="16"/>
   </w:num>
-  <w:num w:numId="28">
+  <w:num w:numId="28" w16cid:durableId="61367586">
     <w:abstractNumId w:val="36"/>
   </w:num>
-  <w:num w:numId="29">
+  <w:num w:numId="29" w16cid:durableId="1021862288">
     <w:abstractNumId w:val="31"/>
   </w:num>
-  <w:num w:numId="30">
+  <w:num w:numId="30" w16cid:durableId="87771787">
     <w:abstractNumId w:val="12"/>
   </w:num>
-  <w:num w:numId="31">
+  <w:num w:numId="31" w16cid:durableId="127743122">
     <w:abstractNumId w:val="15"/>
   </w:num>
-  <w:num w:numId="32">
+  <w:num w:numId="32" w16cid:durableId="1410351599">
     <w:abstractNumId w:val="43"/>
   </w:num>
-  <w:num w:numId="33">
+  <w:num w:numId="33" w16cid:durableId="1522470312">
     <w:abstractNumId w:val="0"/>
   </w:num>
-  <w:num w:numId="34">
+  <w:num w:numId="34" w16cid:durableId="1216043590">
     <w:abstractNumId w:val="40"/>
   </w:num>
-  <w:num w:numId="35">
+  <w:num w:numId="35" w16cid:durableId="1354265115">
     <w:abstractNumId w:val="39"/>
   </w:num>
-  <w:num w:numId="36">
+  <w:num w:numId="36" w16cid:durableId="738358859">
     <w:abstractNumId w:val="30"/>
   </w:num>
-  <w:num w:numId="37">
+  <w:num w:numId="37" w16cid:durableId="576017268">
     <w:abstractNumId w:val="21"/>
   </w:num>
-  <w:num w:numId="38">
+  <w:num w:numId="38" w16cid:durableId="1832943035">
     <w:abstractNumId w:val="24"/>
   </w:num>
-  <w:num w:numId="39">
+  <w:num w:numId="39" w16cid:durableId="2100634700">
     <w:abstractNumId w:val="10"/>
   </w:num>
-  <w:num w:numId="40">
+  <w:num w:numId="40" w16cid:durableId="1590962971">
     <w:abstractNumId w:val="28"/>
   </w:num>
-  <w:num w:numId="41">
+  <w:num w:numId="41" w16cid:durableId="230507918">
     <w:abstractNumId w:val="27"/>
   </w:num>
-  <w:num w:numId="42">
+  <w:num w:numId="42" w16cid:durableId="2061398723">
     <w:abstractNumId w:val="32"/>
   </w:num>
-  <w:num w:numId="43">
+  <w:num w:numId="43" w16cid:durableId="2136636731">
     <w:abstractNumId w:val="47"/>
   </w:num>
-  <w:num w:numId="44">
+  <w:num w:numId="44" w16cid:durableId="846478925">
     <w:abstractNumId w:val="33"/>
   </w:num>
-  <w:num w:numId="45">
+  <w:num w:numId="45" w16cid:durableId="1113090372">
     <w:abstractNumId w:val="35"/>
   </w:num>
-  <w:num w:numId="46">
+  <w:num w:numId="46" w16cid:durableId="2129201693">
     <w:abstractNumId w:val="14"/>
   </w:num>
-  <w:num w:numId="47">
+  <w:num w:numId="47" w16cid:durableId="1446536887">
     <w:abstractNumId w:val="3"/>
   </w:num>
-  <w:num w:numId="48">
+  <w:num w:numId="48" w16cid:durableId="412319260">
     <w:abstractNumId w:val="6"/>
   </w:num>
 </w:numbering>
@@ -7595,18 +7607,18 @@
 </file>
 
 <file path=customXml/item1.xml><?xml version="1.0" encoding="utf-8"?>
+<p:properties xmlns:p="http://schemas.microsoft.com/office/2006/metadata/properties" xmlns:xsi="http://www.w3.org/2001/XMLSchema-instance" xmlns:pc="http://schemas.microsoft.com/office/infopath/2007/PartnerControls">
+  <documentManagement/>
+</p:properties>
+</file>
+
+<file path=customXml/item2.xml><?xml version="1.0" encoding="utf-8"?>
 <?mso-contentType ?>
 <FormTemplates xmlns="http://schemas.microsoft.com/sharepoint/v3/contenttype/forms">
   <Display>DocumentLibraryForm</Display>
   <Edit>DocumentLibraryForm</Edit>
   <New>DocumentLibraryForm</New>
 </FormTemplates>
-</file>
-
-<file path=customXml/item2.xml><?xml version="1.0" encoding="utf-8"?>
-<p:properties xmlns:p="http://schemas.microsoft.com/office/2006/metadata/properties" xmlns:xsi="http://www.w3.org/2001/XMLSchema-instance" xmlns:pc="http://schemas.microsoft.com/office/infopath/2007/PartnerControls">
-  <documentManagement/>
-</p:properties>
 </file>
 
 <file path=customXml/item3.xml><?xml version="1.0" encoding="utf-8"?>
@@ -7756,18 +7768,18 @@
 </file>
 
 <file path=customXml/itemProps1.xml><?xml version="1.0" encoding="utf-8"?>
-<ds:datastoreItem xmlns:ds="http://schemas.openxmlformats.org/officeDocument/2006/customXml" ds:itemID="{3435D645-1E67-4FC5-B5C7-B309B3229D54}">
+<ds:datastoreItem xmlns:ds="http://schemas.openxmlformats.org/officeDocument/2006/customXml" ds:itemID="{EB5F5482-2D47-46A6-ADF9-F4A7638E4E78}">
   <ds:schemaRefs>
-    <ds:schemaRef ds:uri="http://schemas.microsoft.com/sharepoint/v3/contenttype/forms"/>
+    <ds:schemaRef ds:uri="http://schemas.microsoft.com/office/2006/metadata/properties"/>
+    <ds:schemaRef ds:uri="http://schemas.microsoft.com/office/infopath/2007/PartnerControls"/>
   </ds:schemaRefs>
 </ds:datastoreItem>
 </file>
 
 <file path=customXml/itemProps2.xml><?xml version="1.0" encoding="utf-8"?>
-<ds:datastoreItem xmlns:ds="http://schemas.openxmlformats.org/officeDocument/2006/customXml" ds:itemID="{EB5F5482-2D47-46A6-ADF9-F4A7638E4E78}">
+<ds:datastoreItem xmlns:ds="http://schemas.openxmlformats.org/officeDocument/2006/customXml" ds:itemID="{3435D645-1E67-4FC5-B5C7-B309B3229D54}">
   <ds:schemaRefs>
-    <ds:schemaRef ds:uri="http://schemas.microsoft.com/office/2006/metadata/properties"/>
-    <ds:schemaRef ds:uri="http://schemas.microsoft.com/office/infopath/2007/PartnerControls"/>
+    <ds:schemaRef ds:uri="http://schemas.microsoft.com/sharepoint/v3/contenttype/forms"/>
   </ds:schemaRefs>
 </ds:datastoreItem>
 </file>

</xml_diff>